<commit_message>
The engine is running @Nick
</commit_message>
<xml_diff>
--- a/applications/SHIELD/support/docs/syphilis_natural_history.docx
+++ b/applications/SHIELD/support/docs/syphilis_natural_history.docx
@@ -9,48 +9,16 @@
           <w:szCs w:val="20"/>
         </w:rPr>
       </w:pPr>
-      <w:r>
-        <w:rPr>
-          <w:rFonts w:cstheme="minorBidi"/>
-          <w:szCs w:val="20"/>
-        </w:rPr>
-        <w:fldChar w:fldCharType="begin"/>
-      </w:r>
-      <w:r>
-        <w:rPr>
-          <w:rFonts w:cstheme="minorBidi"/>
-          <w:szCs w:val="20"/>
-        </w:rPr>
-        <w:instrText>HYPERLINK "https://journals.lww.com/stdjournal/fulltext/1996/01000/syphilis_control__the_historic_context_and.13.aspx"</w:instrText>
-      </w:r>
-      <w:r>
-        <w:rPr>
-          <w:rFonts w:cstheme="minorBidi"/>
-          <w:szCs w:val="20"/>
-        </w:rPr>
-      </w:r>
-      <w:r>
-        <w:rPr>
-          <w:rFonts w:cstheme="minorBidi"/>
-          <w:szCs w:val="20"/>
-        </w:rPr>
-        <w:fldChar w:fldCharType="separate"/>
-      </w:r>
-      <w:r>
-        <w:rPr>
-          <w:rStyle w:val="Hyperlink"/>
-          <w:rFonts w:cstheme="minorBidi"/>
-          <w:szCs w:val="20"/>
-        </w:rPr>
-        <w:t>https://journals.lww.com/stdjournal/fulltext/1996/01000/syphilis_control__the_historic_context_and.13.aspx</w:t>
-      </w:r>
-      <w:r>
-        <w:rPr>
-          <w:rFonts w:cstheme="minorBidi"/>
-          <w:szCs w:val="20"/>
-        </w:rPr>
-        <w:fldChar w:fldCharType="end"/>
-      </w:r>
+      <w:hyperlink r:id="rId5" w:history="1">
+        <w:r>
+          <w:rPr>
+            <w:rStyle w:val="Hyperlink"/>
+            <w:rFonts w:cstheme="minorBidi"/>
+            <w:szCs w:val="20"/>
+          </w:rPr>
+          <w:t>https://journals.lww.com/stdjournal/fulltext/1996/01000/syphilis_control__the_historic_context_and.13.aspx</w:t>
+        </w:r>
+      </w:hyperlink>
     </w:p>
     <w:p>
       <w:pPr>
@@ -1154,30 +1122,9 @@
           <w:rFonts w:cstheme="minorBidi"/>
           <w:szCs w:val="20"/>
         </w:rPr>
-        <w:t>Chancres were exclusively extragenital in</w:t>
-      </w:r>
-      <w:r>
-        <w:rPr>
-          <w:rFonts w:cstheme="minorBidi"/>
-          <w:szCs w:val="20"/>
-        </w:rPr>
-        <w:t xml:space="preserve"> </w:t>
-      </w:r>
-      <w:r>
-        <w:rPr>
-          <w:rFonts w:cstheme="minorBidi"/>
-          <w:szCs w:val="20"/>
-        </w:rPr>
-        <w:t>12.3% patients, with MSM being more commonly affected (MSM vs heterosexuals: 16.3% vs 4.8%, respectively; p=0.012)</w:t>
-      </w:r>
-      <w:r>
-        <w:rPr>
-          <w:rFonts w:cstheme="minorBidi"/>
-          <w:szCs w:val="20"/>
-        </w:rPr>
-        <w:t xml:space="preserve"> </w:t>
-      </w:r>
-      <w:hyperlink r:id="rId9" w:history="1">
+        <w:t xml:space="preserve">Chancres were exclusively extragenital in 12.3% patients, with MSM being more commonly affected (MSM vs heterosexuals: 16.3% vs 4.8%, respectively; p=0.012) </w:t>
+      </w:r>
+      <w:hyperlink r:id="rId10" w:history="1">
         <w:r>
           <w:rPr>
             <w:rStyle w:val="Hyperlink"/>
@@ -1207,25 +1154,7 @@
           <w:szCs w:val="20"/>
           <w:highlight w:val="yellow"/>
         </w:rPr>
-        <w:t xml:space="preserve">this </w:t>
-      </w:r>
-      <w:proofErr w:type="gramStart"/>
-      <w:r>
-        <w:rPr>
-          <w:rFonts w:cstheme="minorBidi"/>
-          <w:szCs w:val="20"/>
-          <w:highlight w:val="yellow"/>
-        </w:rPr>
-        <w:t>suggest</w:t>
-      </w:r>
-      <w:proofErr w:type="gramEnd"/>
-      <w:r>
-        <w:rPr>
-          <w:rFonts w:cstheme="minorBidi"/>
-          <w:szCs w:val="20"/>
-          <w:highlight w:val="yellow"/>
-        </w:rPr>
-        <w:t xml:space="preserve"> a </w:t>
+        <w:t xml:space="preserve">this suggest a </w:t>
       </w:r>
       <w:r>
         <w:rPr>
@@ -1290,23 +1219,7 @@
           <w:rFonts w:cstheme="minorBidi"/>
           <w:szCs w:val="20"/>
         </w:rPr>
-        <w:t xml:space="preserve">Prop of </w:t>
-      </w:r>
-      <w:proofErr w:type="spellStart"/>
-      <w:r>
-        <w:rPr>
-          <w:rFonts w:cstheme="minorBidi"/>
-          <w:szCs w:val="20"/>
-        </w:rPr>
-        <w:t>msm</w:t>
-      </w:r>
-      <w:proofErr w:type="spellEnd"/>
-      <w:r>
-        <w:rPr>
-          <w:rFonts w:cstheme="minorBidi"/>
-          <w:szCs w:val="20"/>
-        </w:rPr>
-        <w:t xml:space="preserve"> with chancre in non-penile area </w:t>
+        <w:t xml:space="preserve">Prop of msm with chancre in non-penile area </w:t>
       </w:r>
       <w:r>
         <w:rPr>
@@ -1397,7 +1310,7 @@
         </w:rPr>
         <w:t>A retrospective serology testing of HIV-infected patients (</w:t>
       </w:r>
-      <w:hyperlink r:id="rId10" w:history="1">
+      <w:hyperlink r:id="rId11" w:history="1">
         <w:r>
           <w:rPr>
             <w:rStyle w:val="Hyperlink"/>
@@ -1479,23 +1392,7 @@
           <w:rFonts w:cstheme="minorBidi"/>
           <w:szCs w:val="20"/>
         </w:rPr>
-        <w:t>Range: 22</w:t>
-      </w:r>
-      <w:proofErr w:type="gramStart"/>
-      <w:r>
-        <w:rPr>
-          <w:rFonts w:cstheme="minorBidi"/>
-          <w:szCs w:val="20"/>
-        </w:rPr>
-        <w:t>%  -</w:t>
-      </w:r>
-      <w:proofErr w:type="gramEnd"/>
-      <w:r>
-        <w:rPr>
-          <w:rFonts w:cstheme="minorBidi"/>
-          <w:szCs w:val="20"/>
-        </w:rPr>
-        <w:t xml:space="preserve"> 33%</w:t>
+        <w:t>Range: 22%  - 33%</w:t>
       </w:r>
     </w:p>
     <w:p>
@@ -1548,7 +1445,7 @@
         </w:rPr>
         <w:t xml:space="preserve">: </w:t>
       </w:r>
-      <w:hyperlink r:id="rId11" w:history="1">
+      <w:hyperlink r:id="rId12" w:history="1">
         <w:r>
           <w:rPr>
             <w:rStyle w:val="Hyperlink"/>
@@ -1596,35 +1493,12 @@
     <w:p>
       <w:pPr>
         <w:pStyle w:val="ListParagraph"/>
-        <w:numPr>
-          <w:ilvl w:val="1"/>
-          <w:numId w:val="39"/>
-        </w:numPr>
-        <w:rPr>
-          <w:rFonts w:cstheme="minorBidi"/>
-          <w:szCs w:val="20"/>
-        </w:rPr>
-      </w:pPr>
-    </w:p>
-    <w:p>
-      <w:pPr>
-        <w:pStyle w:val="ListParagraph"/>
-        <w:numPr>
-          <w:ilvl w:val="1"/>
-          <w:numId w:val="22"/>
-        </w:numPr>
-        <w:rPr>
-          <w:rFonts w:cstheme="minorBidi"/>
-          <w:szCs w:val="20"/>
-        </w:rPr>
-      </w:pPr>
-      <w:r>
-        <w:rPr>
-          <w:rFonts w:cstheme="minorBidi"/>
-          <w:szCs w:val="20"/>
-        </w:rPr>
-        <w:t>Women:</w:t>
-      </w:r>
+        <w:ind w:left="1080"/>
+        <w:rPr>
+          <w:rFonts w:cstheme="minorBidi"/>
+          <w:szCs w:val="20"/>
+        </w:rPr>
+      </w:pPr>
     </w:p>
     <w:p>
       <w:pPr>
@@ -1643,9 +1517,23 @@
         <w:rPr>
           <w:rFonts w:cstheme="minorBidi"/>
           <w:szCs w:val="20"/>
+        </w:rPr>
+        <w:lastRenderedPageBreak/>
+        <w:t>Women:</w:t>
+      </w:r>
+      <w:r>
+        <w:rPr>
+          <w:rFonts w:cstheme="minorBidi"/>
+          <w:szCs w:val="20"/>
+        </w:rPr>
+        <w:t xml:space="preserve"> </w:t>
+      </w:r>
+      <w:r>
+        <w:rPr>
+          <w:rFonts w:cstheme="minorBidi"/>
+          <w:szCs w:val="20"/>
           <w:highlight w:val="yellow"/>
         </w:rPr>
-        <w:lastRenderedPageBreak/>
         <w:t>Prop of women with chancre in the labia or cervix</w:t>
       </w:r>
       <w:r>
@@ -1984,29 +1872,7 @@
           <w:iCs/>
           <w:szCs w:val="20"/>
         </w:rPr>
-        <w:t xml:space="preserve">Secondary </w:t>
-      </w:r>
-      <w:proofErr w:type="spellStart"/>
-      <w:proofErr w:type="gramStart"/>
-      <w:r>
-        <w:rPr>
-          <w:rFonts w:cstheme="minorBidi"/>
-          <w:i/>
-          <w:iCs/>
-          <w:szCs w:val="20"/>
-        </w:rPr>
-        <w:t>incubation:The</w:t>
-      </w:r>
-      <w:proofErr w:type="spellEnd"/>
-      <w:proofErr w:type="gramEnd"/>
-      <w:r>
-        <w:rPr>
-          <w:rFonts w:cstheme="minorBidi"/>
-          <w:i/>
-          <w:iCs/>
-          <w:szCs w:val="20"/>
-        </w:rPr>
-        <w:t xml:space="preserve"> treponemes proliferate in the chancre and are carried via lymphatics to the bloodstream, from which they disseminate throughout the body. The time at which the secondary lesions make their appearance basically depends on two factors: the virulence of the treponeme and the systemic response of the host.  Secondary syphilis appears around 3 to 12 weeks from the disappearance of the chancre</w:t>
+        <w:t>Secondary incubation:The treponemes proliferate in the chancre and are carried via lymphatics to the bloodstream, from which they disseminate throughout the body. The time at which the secondary lesions make their appearance basically depends on two factors: the virulence of the treponeme and the systemic response of the host.  Secondary syphilis appears around 3 to 12 weeks from the disappearance of the chancre</w:t>
       </w:r>
       <w:r>
         <w:rPr>
@@ -2124,23 +1990,7 @@
           <w:rFonts w:cstheme="minorBidi"/>
           <w:szCs w:val="20"/>
         </w:rPr>
-        <w:t xml:space="preserve"> is characterized by systemic symptoms, with the most prominent clinical sign being a rash that can present in various forms. </w:t>
-      </w:r>
-      <w:proofErr w:type="gramStart"/>
-      <w:r>
-        <w:rPr>
-          <w:rFonts w:cstheme="minorBidi"/>
-          <w:szCs w:val="20"/>
-        </w:rPr>
-        <w:t>Similar to</w:t>
-      </w:r>
-      <w:proofErr w:type="gramEnd"/>
-      <w:r>
-        <w:rPr>
-          <w:rFonts w:cstheme="minorBidi"/>
-          <w:szCs w:val="20"/>
-        </w:rPr>
-        <w:t xml:space="preserve"> primary syphilis, the symptoms of secondary syphilis typically resolve spontaneously even without treatment. This stage is highly infectious, and we estimate that 70-80% of individuals with secondary syphilis experience symptoms, with a subset of them seeking care.</w:t>
+        <w:t xml:space="preserve"> is characterized by systemic symptoms, with the most prominent clinical sign being a rash that can present in various forms. Similar to primary syphilis, the symptoms of secondary syphilis typically resolve spontaneously even without treatment. This stage is highly infectious, and we estimate that 70-80% of individuals with secondary syphilis experience symptoms, with a subset of them seeking care.</w:t>
       </w:r>
     </w:p>
     <w:p>
@@ -2255,67 +2105,7 @@
           <w:iCs/>
           <w:szCs w:val="20"/>
         </w:rPr>
-        <w:t xml:space="preserve">2–12 </w:t>
-      </w:r>
-      <w:proofErr w:type="spellStart"/>
-      <w:r>
-        <w:rPr>
-          <w:rFonts w:cstheme="minorBidi"/>
-          <w:i/>
-          <w:iCs/>
-          <w:szCs w:val="20"/>
-        </w:rPr>
-        <w:t>wk</w:t>
-      </w:r>
-      <w:proofErr w:type="spellEnd"/>
-      <w:r>
-        <w:rPr>
-          <w:rFonts w:cstheme="minorBidi"/>
-          <w:i/>
-          <w:iCs/>
-          <w:szCs w:val="20"/>
-        </w:rPr>
-        <w:t xml:space="preserve"> (2 </w:t>
-      </w:r>
-      <w:proofErr w:type="spellStart"/>
-      <w:r>
-        <w:rPr>
-          <w:rFonts w:cstheme="minorBidi"/>
-          <w:i/>
-          <w:iCs/>
-          <w:szCs w:val="20"/>
-        </w:rPr>
-        <w:t>wk</w:t>
-      </w:r>
-      <w:proofErr w:type="spellEnd"/>
-      <w:r>
-        <w:rPr>
-          <w:rFonts w:cstheme="minorBidi"/>
-          <w:i/>
-          <w:iCs/>
-          <w:szCs w:val="20"/>
-        </w:rPr>
-        <w:t xml:space="preserve">–6 </w:t>
-      </w:r>
-      <w:proofErr w:type="spellStart"/>
-      <w:r>
-        <w:rPr>
-          <w:rFonts w:cstheme="minorBidi"/>
-          <w:i/>
-          <w:iCs/>
-          <w:szCs w:val="20"/>
-        </w:rPr>
-        <w:t>mos</w:t>
-      </w:r>
-      <w:proofErr w:type="spellEnd"/>
-      <w:r>
-        <w:rPr>
-          <w:rFonts w:cstheme="minorBidi"/>
-          <w:i/>
-          <w:iCs/>
-          <w:szCs w:val="20"/>
-        </w:rPr>
-        <w:t xml:space="preserve">) </w:t>
+        <w:t xml:space="preserve">2–12 wk (2 wk–6 mos) </w:t>
       </w:r>
       <w:r>
         <w:rPr>
@@ -2636,9 +2426,8 @@
           <w:iCs/>
           <w:szCs w:val="20"/>
         </w:rPr>
-        <w:t xml:space="preserve">Blood </w:t>
-      </w:r>
-      <w:proofErr w:type="spellStart"/>
+        <w:t xml:space="preserve">Blood donatios in the UK were tested for syphilis: </w:t>
+      </w:r>
       <w:r>
         <w:rPr>
           <w:rFonts w:cstheme="minorBidi"/>
@@ -2646,9 +2435,8 @@
           <w:iCs/>
           <w:szCs w:val="20"/>
         </w:rPr>
-        <w:t>donatios</w:t>
-      </w:r>
-      <w:proofErr w:type="spellEnd"/>
+        <w:t>a total of 133 cases were designated</w:t>
+      </w:r>
       <w:r>
         <w:rPr>
           <w:rFonts w:cstheme="minorBidi"/>
@@ -2656,7 +2444,7 @@
           <w:iCs/>
           <w:szCs w:val="20"/>
         </w:rPr>
-        <w:t xml:space="preserve"> in the UK were tested for syphilis: </w:t>
+        <w:t xml:space="preserve"> </w:t>
       </w:r>
       <w:r>
         <w:rPr>
@@ -2665,7 +2453,7 @@
           <w:iCs/>
           <w:szCs w:val="20"/>
         </w:rPr>
-        <w:t>a total of 133 cases were designated</w:t>
+        <w:t>as recently acquired infection</w:t>
       </w:r>
       <w:r>
         <w:rPr>
@@ -2674,7 +2462,7 @@
           <w:iCs/>
           <w:szCs w:val="20"/>
         </w:rPr>
-        <w:t xml:space="preserve"> </w:t>
+        <w:t xml:space="preserve">, and 50 cases </w:t>
       </w:r>
       <w:r>
         <w:rPr>
@@ -2683,7 +2471,7 @@
           <w:iCs/>
           <w:szCs w:val="20"/>
         </w:rPr>
-        <w:t>as recently acquired infection</w:t>
+        <w:t>report</w:t>
       </w:r>
       <w:r>
         <w:rPr>
@@ -2692,7 +2480,7 @@
           <w:iCs/>
           <w:szCs w:val="20"/>
         </w:rPr>
-        <w:t xml:space="preserve">, and 50 cases </w:t>
+        <w:t>ed</w:t>
       </w:r>
       <w:r>
         <w:rPr>
@@ -2701,7 +2489,7 @@
           <w:iCs/>
           <w:szCs w:val="20"/>
         </w:rPr>
-        <w:t>report</w:t>
+        <w:t xml:space="preserve"> signs of syphilis infection</w:t>
       </w:r>
       <w:r>
         <w:rPr>
@@ -2710,7 +2498,7 @@
           <w:iCs/>
           <w:szCs w:val="20"/>
         </w:rPr>
-        <w:t>ed</w:t>
+        <w:t xml:space="preserve">. </w:t>
       </w:r>
       <w:r>
         <w:rPr>
@@ -2719,7 +2507,7 @@
           <w:iCs/>
           <w:szCs w:val="20"/>
         </w:rPr>
-        <w:t xml:space="preserve"> signs of syphilis infection</w:t>
+        <w:t>Nineteen of these 50 blood donors with symptomatic syphilis</w:t>
       </w:r>
       <w:r>
         <w:rPr>
@@ -2728,7 +2516,7 @@
           <w:iCs/>
           <w:szCs w:val="20"/>
         </w:rPr>
-        <w:t xml:space="preserve">. </w:t>
+        <w:t xml:space="preserve"> </w:t>
       </w:r>
       <w:r>
         <w:rPr>
@@ -2737,7 +2525,7 @@
           <w:iCs/>
           <w:szCs w:val="20"/>
         </w:rPr>
-        <w:t>Nineteen of these 50 blood donors with symptomatic syphilis</w:t>
+        <w:t>had sought medical help and appeared to have been misdiagnosed</w:t>
       </w:r>
       <w:r>
         <w:rPr>
@@ -2748,25 +2536,7 @@
         </w:rPr>
         <w:t xml:space="preserve"> </w:t>
       </w:r>
-      <w:r>
-        <w:rPr>
-          <w:rFonts w:cstheme="minorBidi"/>
-          <w:i/>
-          <w:iCs/>
-          <w:szCs w:val="20"/>
-        </w:rPr>
-        <w:t>had sought medical help and appeared to have been misdiagnosed</w:t>
-      </w:r>
-      <w:r>
-        <w:rPr>
-          <w:rFonts w:cstheme="minorBidi"/>
-          <w:i/>
-          <w:iCs/>
-          <w:szCs w:val="20"/>
-        </w:rPr>
-        <w:t xml:space="preserve"> </w:t>
-      </w:r>
-      <w:hyperlink r:id="rId12" w:history="1">
+      <w:hyperlink r:id="rId13" w:history="1">
         <w:r>
           <w:rPr>
             <w:rStyle w:val="Hyperlink"/>
@@ -3121,7 +2891,6 @@
         </w:rPr>
         <w:t>Early symptomatic neurosyphilis, such as meningeal neurosyphilis, typically occurs within the first year of infection and presents with symptoms like headaches, neck stiffness, nausea, photophobia, and cranial nerve involvement. Late symptomatic neurosyphilis forms include meningovascular neurosyphilis, which generally arises 5–12 years post-infection and is associated with ischemic strokes caused by inflammation of cerebral blood vessels. Additional late-stage forms include </w:t>
       </w:r>
-      <w:proofErr w:type="spellStart"/>
       <w:r>
         <w:rPr>
           <w:rFonts w:cstheme="minorBidi"/>
@@ -3129,9 +2898,15 @@
           <w:iCs/>
           <w:szCs w:val="20"/>
         </w:rPr>
-        <w:t>tabes</w:t>
-      </w:r>
-      <w:proofErr w:type="spellEnd"/>
+        <w:t>tabes dorsalis</w:t>
+      </w:r>
+      <w:r>
+        <w:rPr>
+          <w:rFonts w:cstheme="minorBidi"/>
+          <w:szCs w:val="20"/>
+        </w:rPr>
+        <w:t>, characterized by severe pain, sensory ataxia, loss of proprioception, and Argyll Robertson pupils, as well as </w:t>
+      </w:r>
       <w:r>
         <w:rPr>
           <w:rFonts w:cstheme="minorBidi"/>
@@ -3139,22 +2914,6 @@
           <w:iCs/>
           <w:szCs w:val="20"/>
         </w:rPr>
-        <w:t xml:space="preserve"> dorsalis</w:t>
-      </w:r>
-      <w:r>
-        <w:rPr>
-          <w:rFonts w:cstheme="minorBidi"/>
-          <w:szCs w:val="20"/>
-        </w:rPr>
-        <w:t>, characterized by severe pain, sensory ataxia, loss of proprioception, and Argyll Robertson pupils, as well as </w:t>
-      </w:r>
-      <w:r>
-        <w:rPr>
-          <w:rFonts w:cstheme="minorBidi"/>
-          <w:i/>
-          <w:iCs/>
-          <w:szCs w:val="20"/>
-        </w:rPr>
         <w:t>general paresis</w:t>
       </w:r>
       <w:r>
@@ -3162,23 +2921,7 @@
           <w:rFonts w:cstheme="minorBidi"/>
           <w:szCs w:val="20"/>
         </w:rPr>
-        <w:t xml:space="preserve">, which involves progressive cognitive decline, personality changes, psychosis, and motor deficits. Furthermore, ocular and </w:t>
-      </w:r>
-      <w:proofErr w:type="spellStart"/>
-      <w:r>
-        <w:rPr>
-          <w:rFonts w:cstheme="minorBidi"/>
-          <w:szCs w:val="20"/>
-        </w:rPr>
-        <w:t>otic</w:t>
-      </w:r>
-      <w:proofErr w:type="spellEnd"/>
-      <w:r>
-        <w:rPr>
-          <w:rFonts w:cstheme="minorBidi"/>
-          <w:szCs w:val="20"/>
-        </w:rPr>
-        <w:t xml:space="preserve"> neurosyphilis may lead to uveitis, optic neuropathy, hearing loss, tinnitus, or vertigo, potentially resulting in permanent disability if untreated.</w:t>
+        <w:t>, which involves progressive cognitive decline, personality changes, psychosis, and motor deficits. Furthermore, ocular and otic neurosyphilis may lead to uveitis, optic neuropathy, hearing loss, tinnitus, or vertigo, potentially resulting in permanent disability if untreated.</w:t>
       </w:r>
     </w:p>
     <w:p>
@@ -3217,41 +2960,7 @@
           <w:rFonts w:cstheme="minorBidi"/>
           <w:szCs w:val="20"/>
         </w:rPr>
-        <w:t xml:space="preserve"> manifestations involving the cardiovascular system or </w:t>
-      </w:r>
-      <w:proofErr w:type="spellStart"/>
-      <w:r>
-        <w:rPr>
-          <w:rFonts w:cstheme="minorBidi"/>
-          <w:szCs w:val="20"/>
-        </w:rPr>
-        <w:t>gummatous</w:t>
-      </w:r>
-      <w:proofErr w:type="spellEnd"/>
-      <w:r>
-        <w:rPr>
-          <w:rFonts w:cstheme="minorBidi"/>
-          <w:szCs w:val="20"/>
-        </w:rPr>
-        <w:t xml:space="preserve"> disease (granulomatous disease of the skin and subcutaneous tissues, bones, or viscera) or neurologic involvement. Appearance of these presentations is dependent on where </w:t>
-      </w:r>
-      <w:proofErr w:type="spellStart"/>
-      <w:proofErr w:type="gramStart"/>
-      <w:r>
-        <w:rPr>
-          <w:rFonts w:cstheme="minorBidi"/>
-          <w:szCs w:val="20"/>
-        </w:rPr>
-        <w:t>T.Palldium</w:t>
-      </w:r>
-      <w:proofErr w:type="spellEnd"/>
-      <w:proofErr w:type="gramEnd"/>
-      <w:r>
-        <w:rPr>
-          <w:rFonts w:cstheme="minorBidi"/>
-          <w:szCs w:val="20"/>
-        </w:rPr>
-        <w:t xml:space="preserve"> dissemination occurs within the body </w:t>
+        <w:t xml:space="preserve"> manifestations involving the cardiovascular system or gummatous disease (granulomatous disease of the skin and subcutaneous tissues, bones, or viscera) or neurologic involvement. Appearance of these presentations is dependent on where T.Palldium dissemination occurs within the body </w:t>
       </w:r>
     </w:p>
     <w:p>
@@ -3275,21 +2984,12 @@
         </w:rPr>
         <w:t xml:space="preserve"> </w:t>
       </w:r>
-      <w:proofErr w:type="spellStart"/>
-      <w:r>
-        <w:rPr>
-          <w:rFonts w:cstheme="minorBidi"/>
-          <w:szCs w:val="20"/>
-        </w:rPr>
-        <w:t>Gummatous</w:t>
-      </w:r>
-      <w:proofErr w:type="spellEnd"/>
-      <w:r>
-        <w:rPr>
-          <w:rFonts w:cstheme="minorBidi"/>
-          <w:szCs w:val="20"/>
-        </w:rPr>
-        <w:t xml:space="preserve"> syphilis is characterized by granulomatous, nodular lesions, which, although rare, can occur in various organs, most commonly the skin and bones. These lesions are generally benign unless their destructive effects involve vital organs, a condition often referred to as "late benign syphilis." </w:t>
+      <w:r>
+        <w:rPr>
+          <w:rFonts w:cstheme="minorBidi"/>
+          <w:szCs w:val="20"/>
+        </w:rPr>
+        <w:t xml:space="preserve">Gummatous syphilis is characterized by granulomatous, nodular lesions, which, although rare, can occur in various organs, most commonly the skin and bones. These lesions are generally benign unless their destructive effects involve vital organs, a condition often referred to as "late benign syphilis." </w:t>
       </w:r>
       <w:r>
         <w:rPr>
@@ -3339,23 +3039,7 @@
           <w:rFonts w:cstheme="minorBidi"/>
           <w:szCs w:val="20"/>
         </w:rPr>
-        <w:t xml:space="preserve">Late neurological manifestations of syphilis can also arise, including forms like </w:t>
-      </w:r>
-      <w:proofErr w:type="spellStart"/>
-      <w:r>
-        <w:rPr>
-          <w:rFonts w:cstheme="minorBidi"/>
-          <w:szCs w:val="20"/>
-        </w:rPr>
-        <w:t>tabes</w:t>
-      </w:r>
-      <w:proofErr w:type="spellEnd"/>
-      <w:r>
-        <w:rPr>
-          <w:rFonts w:cstheme="minorBidi"/>
-          <w:szCs w:val="20"/>
-        </w:rPr>
-        <w:t xml:space="preserve"> dorsalis and general paresis. </w:t>
+        <w:t xml:space="preserve">Late neurological manifestations of syphilis can also arise, including forms like tabes dorsalis and general paresis. </w:t>
       </w:r>
     </w:p>
     <w:p>
@@ -3434,15 +3118,7 @@
         </w:numPr>
       </w:pPr>
       <w:r>
-        <w:t xml:space="preserve">Paul </w:t>
-      </w:r>
-      <w:proofErr w:type="spellStart"/>
-      <w:r>
-        <w:t>Rosahn's</w:t>
-      </w:r>
-      <w:proofErr w:type="spellEnd"/>
-      <w:r>
-        <w:t xml:space="preserve"> review of autopsy findings at Yale University (1917–1941) showed that 9.7% of individuals over 20 years old had clinical, laboratory, or autopsy evidence of syphilis, with about half untreated. Among syphilitic patients, 51% had specific late syphilitic lesions at autopsy, with </w:t>
+        <w:t xml:space="preserve">Paul Rosahn's review of autopsy findings at Yale University (1917–1941) showed that 9.7% of individuals over 20 years old had clinical, laboratory, or autopsy evidence of syphilis, with about half untreated. Among syphilitic patients, 51% had specific late syphilitic lesions at autopsy, with </w:t>
       </w:r>
       <w:r>
         <w:rPr>
@@ -3479,17 +3155,8 @@
           <w:b/>
           <w:bCs/>
         </w:rPr>
-        <w:t xml:space="preserve">8.5% </w:t>
-      </w:r>
-      <w:proofErr w:type="spellStart"/>
-      <w:r>
-        <w:rPr>
-          <w:b/>
-          <w:bCs/>
-        </w:rPr>
-        <w:t>gummatous</w:t>
-      </w:r>
-      <w:proofErr w:type="spellEnd"/>
+        <w:t>8.5% gummatous</w:t>
+      </w:r>
       <w:r>
         <w:t>. These manifestations generally appeared 15–30 years after the initial infection, often involving multiple overlapping symptoms.</w:t>
       </w:r>
@@ -3586,13 +3253,7 @@
         <w:rPr>
           <w:u w:val="single"/>
         </w:rPr>
-        <w:t>during the primary and secondary stages</w:t>
-      </w:r>
-      <w:r>
-        <w:rPr>
-          <w:u w:val="single"/>
-        </w:rPr>
-        <w:t xml:space="preserve"> </w:t>
+        <w:t xml:space="preserve">during the primary and secondary stages </w:t>
       </w:r>
       <w:r>
         <w:rPr>
@@ -3772,15 +3433,7 @@
         <w:t>Oslo Study (cited in Kent2008):</w:t>
       </w:r>
       <w:r>
-        <w:t xml:space="preserve"> Eventually, 28% of patients developed clinically evident complications of late disease including cardiovascular syphilis (10%), symptomatic </w:t>
-      </w:r>
-      <w:proofErr w:type="gramStart"/>
-      <w:r>
-        <w:t>neurosyphilis(</w:t>
-      </w:r>
-      <w:proofErr w:type="gramEnd"/>
-      <w:r>
-        <w:t>65%), or late benign syphilis (16%), with both cardiovascular and neurosyphilis occurring more commonly in males</w:t>
+        <w:t> Eventually, 28% of patients developed clinically evident complications of late disease including cardiovascular syphilis (10%), symptomatic neurosyphilis(65%), or late benign syphilis (16%), with both cardiovascular and neurosyphilis occurring more commonly in males</w:t>
       </w:r>
     </w:p>
     <w:p>
@@ -3848,23 +3501,7 @@
           <w:rFonts w:cstheme="minorBidi"/>
           <w:szCs w:val="20"/>
         </w:rPr>
-        <w:t xml:space="preserve">It’s unclear to me if the final proportions are after factoring in the 30% or not. I assume that they are.  However, these proportions </w:t>
-      </w:r>
-      <w:proofErr w:type="gramStart"/>
-      <w:r>
-        <w:rPr>
-          <w:rFonts w:cstheme="minorBidi"/>
-          <w:szCs w:val="20"/>
-        </w:rPr>
-        <w:t>are in contrast to</w:t>
-      </w:r>
-      <w:proofErr w:type="gramEnd"/>
-      <w:r>
-        <w:rPr>
-          <w:rFonts w:cstheme="minorBidi"/>
-          <w:szCs w:val="20"/>
-        </w:rPr>
-        <w:t xml:space="preserve"> Oslo’s study finding the majority of Tertiary cases as symptomatic neurosyphilis</w:t>
+        <w:t>It’s unclear to me if the final proportions are after factoring in the 30% or not. I assume that they are.  However, these proportions are in contrast to Oslo’s study finding the majority of Tertiary cases as symptomatic neurosyphilis</w:t>
       </w:r>
     </w:p>
     <w:p>
@@ -3892,23 +3529,7 @@
           <w:rFonts w:cstheme="minorBidi"/>
           <w:szCs w:val="20"/>
         </w:rPr>
-        <w:t xml:space="preserve"> estimates the following proportions from the literature: Progressive inflammation caused </w:t>
-      </w:r>
-      <w:proofErr w:type="spellStart"/>
-      <w:r>
-        <w:rPr>
-          <w:rFonts w:cstheme="minorBidi"/>
-          <w:szCs w:val="20"/>
-        </w:rPr>
-        <w:t>gumma</w:t>
-      </w:r>
-      <w:proofErr w:type="spellEnd"/>
-      <w:r>
-        <w:rPr>
-          <w:rFonts w:cstheme="minorBidi"/>
-          <w:szCs w:val="20"/>
-        </w:rPr>
-        <w:t xml:space="preserve"> (late benign syphilis) in 15% of patients with untreated syphilis. Cardiovascular syphilis was observed in 10% of untreated patients. Symptomatic late neurosyphilis was recognized in 6.5% of untreated patients.</w:t>
+        <w:t> estimates the following proportions from the literature: Progressive inflammation caused gumma (late benign syphilis) in 15% of patients with untreated syphilis. Cardiovascular syphilis was observed in 10% of untreated patients. Symptomatic late neurosyphilis was recognized in 6.5% of untreated patients.</w:t>
       </w:r>
     </w:p>
     <w:p>
@@ -3927,23 +3548,7 @@
           <w:rFonts w:cstheme="minorBidi"/>
           <w:szCs w:val="20"/>
         </w:rPr>
-        <w:t xml:space="preserve">These results are </w:t>
-      </w:r>
-      <w:proofErr w:type="spellStart"/>
-      <w:r>
-        <w:rPr>
-          <w:rFonts w:cstheme="minorBidi"/>
-          <w:szCs w:val="20"/>
-        </w:rPr>
-        <w:t>inline</w:t>
-      </w:r>
-      <w:proofErr w:type="spellEnd"/>
-      <w:r>
-        <w:rPr>
-          <w:rFonts w:cstheme="minorBidi"/>
-          <w:szCs w:val="20"/>
-        </w:rPr>
-        <w:t xml:space="preserve"> with Boeck study</w:t>
+        <w:t>These results are inline with Boeck study</w:t>
       </w:r>
     </w:p>
     <w:p>
@@ -3971,23 +3576,7 @@
           <w:rFonts w:cstheme="minorBidi"/>
           <w:szCs w:val="20"/>
         </w:rPr>
-        <w:t xml:space="preserve"> provides an estimate for the two forms of tertiary syphilis, at 2-5% over 20-30 years developing General Paresis, and 2-9% over 3-50 years developing </w:t>
-      </w:r>
-      <w:proofErr w:type="spellStart"/>
-      <w:r>
-        <w:rPr>
-          <w:rFonts w:cstheme="minorBidi"/>
-          <w:szCs w:val="20"/>
-        </w:rPr>
-        <w:t>Tabes</w:t>
-      </w:r>
-      <w:proofErr w:type="spellEnd"/>
-      <w:r>
-        <w:rPr>
-          <w:rFonts w:cstheme="minorBidi"/>
-          <w:szCs w:val="20"/>
-        </w:rPr>
-        <w:t xml:space="preserve"> Dorsalis, but it’s progressed among those with early CNS (25-60%) </w:t>
+        <w:t> provides an estimate for the two forms of tertiary syphilis, at 2-5% over 20-30 years developing General Paresis, and 2-9% over 3-50 years developing Tabes Dorsalis, but it’s progressed among those with early CNS (25-60%) </w:t>
       </w:r>
     </w:p>
     <w:p>
@@ -4072,15 +3661,7 @@
         </w:numPr>
       </w:pPr>
       <w:r>
-        <w:t xml:space="preserve">Since we don’t know the distribution of </w:t>
-      </w:r>
-      <w:proofErr w:type="spellStart"/>
-      <w:r>
-        <w:t>followup</w:t>
-      </w:r>
-      <w:proofErr w:type="spellEnd"/>
-      <w:r>
-        <w:t xml:space="preserve"> time, we take an average: </w:t>
+        <w:t xml:space="preserve">Since we don’t know the distribution of followup time, we take an average: </w:t>
       </w:r>
       <w:r>
         <w:t>t = (1+46)/2=28.5</w:t>
@@ -4110,15 +3691,7 @@
         </w:numPr>
       </w:pPr>
       <w:r>
-        <w:t>-</w:t>
-      </w:r>
-      <w:proofErr w:type="gramStart"/>
-      <w:r>
-        <w:t>log(</w:t>
-      </w:r>
-      <w:proofErr w:type="gramEnd"/>
-      <w:r>
-        <w:t>1- 14%)/</w:t>
+        <w:t>-log(1- 14%)/</w:t>
       </w:r>
       <w:r>
         <w:t xml:space="preserve">28.5 </w:t>
@@ -4139,10 +3712,7 @@
         <w:t>7</w:t>
       </w:r>
       <w:r>
-        <w:t xml:space="preserve">%)/28.5 </w:t>
-      </w:r>
-      <w:r>
-        <w:t>=</w:t>
+        <w:t>%)/28.5 =</w:t>
       </w:r>
       <w:r>
         <w:t>0.</w:t>
@@ -4190,15 +3760,7 @@
         <w:t xml:space="preserve">ate = </w:t>
       </w:r>
       <w:r>
-        <w:t>-</w:t>
-      </w:r>
-      <w:proofErr w:type="gramStart"/>
-      <w:r>
-        <w:t>log(</w:t>
-      </w:r>
-      <w:proofErr w:type="gramEnd"/>
-      <w:r>
-        <w:t>1-0.136)/</w:t>
+        <w:t>-log(1-0.136)/</w:t>
       </w:r>
       <w:r>
         <w:t>2</w:t>
@@ -4381,93 +3943,14 @@
           <w:color w:val="A02B93" w:themeColor="accent5"/>
           <w:u w:val="single"/>
         </w:rPr>
-        <w:t>-</w:t>
-      </w:r>
-      <w:proofErr w:type="gramStart"/>
+        <w:t>-log(1- 0.094)/</w:t>
+      </w:r>
       <w:r>
         <w:rPr>
           <w:color w:val="A02B93" w:themeColor="accent5"/>
           <w:u w:val="single"/>
         </w:rPr>
-        <w:t>log(</w:t>
-      </w:r>
-      <w:proofErr w:type="gramEnd"/>
-      <w:r>
-        <w:rPr>
-          <w:color w:val="A02B93" w:themeColor="accent5"/>
-          <w:u w:val="single"/>
-        </w:rPr>
-        <w:t xml:space="preserve">1- </w:t>
-      </w:r>
-      <w:r>
-        <w:rPr>
-          <w:color w:val="A02B93" w:themeColor="accent5"/>
-          <w:u w:val="single"/>
-        </w:rPr>
-        <w:t>0.094</w:t>
-      </w:r>
-      <w:r>
-        <w:rPr>
-          <w:color w:val="A02B93" w:themeColor="accent5"/>
-          <w:u w:val="single"/>
-        </w:rPr>
-        <w:t>)/</w:t>
-      </w:r>
-      <w:r>
-        <w:rPr>
-          <w:color w:val="A02B93" w:themeColor="accent5"/>
-          <w:u w:val="single"/>
-        </w:rPr>
-        <w:t xml:space="preserve">14.5= 0.68% for men  &amp; </w:t>
-      </w:r>
-      <w:r>
-        <w:rPr>
-          <w:color w:val="A02B93" w:themeColor="accent5"/>
-          <w:u w:val="single"/>
-        </w:rPr>
-        <w:t>-log(1- 0.0</w:t>
-      </w:r>
-      <w:r>
-        <w:rPr>
-          <w:color w:val="A02B93" w:themeColor="accent5"/>
-          <w:u w:val="single"/>
-        </w:rPr>
-        <w:t>5</w:t>
-      </w:r>
-      <w:r>
-        <w:rPr>
-          <w:color w:val="A02B93" w:themeColor="accent5"/>
-          <w:u w:val="single"/>
-        </w:rPr>
-        <w:t>)/14.5= 0.</w:t>
-      </w:r>
-      <w:r>
-        <w:rPr>
-          <w:color w:val="A02B93" w:themeColor="accent5"/>
-          <w:u w:val="single"/>
-        </w:rPr>
-        <w:t>35</w:t>
-      </w:r>
-      <w:r>
-        <w:rPr>
-          <w:color w:val="A02B93" w:themeColor="accent5"/>
-          <w:u w:val="single"/>
-        </w:rPr>
-        <w:t xml:space="preserve">% for </w:t>
-      </w:r>
-      <w:r>
-        <w:rPr>
-          <w:color w:val="A02B93" w:themeColor="accent5"/>
-          <w:u w:val="single"/>
-        </w:rPr>
-        <w:t>wo</w:t>
-      </w:r>
-      <w:r>
-        <w:rPr>
-          <w:color w:val="A02B93" w:themeColor="accent5"/>
-          <w:u w:val="single"/>
-        </w:rPr>
-        <w:t>men</w:t>
+        <w:t>14.5= 0.68% for men  &amp; -log(1- 0.05)/14.5= 0.35% for women</w:t>
       </w:r>
       <w:r>
         <w:rPr>
@@ -4614,39 +4097,7 @@
           <w:rFonts w:cstheme="minorBidi"/>
           <w:szCs w:val="20"/>
         </w:rPr>
-        <w:t xml:space="preserve">. This risk peaks in secondary syphilis, characterized by mucocutaneous rashes and </w:t>
-      </w:r>
-      <w:proofErr w:type="spellStart"/>
-      <w:r>
-        <w:rPr>
-          <w:rFonts w:cstheme="minorBidi"/>
-          <w:szCs w:val="20"/>
-        </w:rPr>
-        <w:t>condylomata</w:t>
-      </w:r>
-      <w:proofErr w:type="spellEnd"/>
-      <w:r>
-        <w:rPr>
-          <w:rFonts w:cstheme="minorBidi"/>
-          <w:szCs w:val="20"/>
-        </w:rPr>
-        <w:t xml:space="preserve"> </w:t>
-      </w:r>
-      <w:proofErr w:type="spellStart"/>
-      <w:r>
-        <w:rPr>
-          <w:rFonts w:cstheme="minorBidi"/>
-          <w:szCs w:val="20"/>
-        </w:rPr>
-        <w:t>lata</w:t>
-      </w:r>
-      <w:proofErr w:type="spellEnd"/>
-      <w:r>
-        <w:rPr>
-          <w:rFonts w:cstheme="minorBidi"/>
-          <w:szCs w:val="20"/>
-        </w:rPr>
-        <w:t>, both rich in bacteria and highly transmissible. Early latent syphilis retains moderate infectious potential, with occasional relapses of secondary symptoms. In contrast, late latent syphilis and tertiary syphilis are considered non-infectious due to the absence of active lesions. Congenital syphilis transmission, however, depends heavily on the maternal stage of infection, with the highest risk during early syphilis (within 12 months of infection) when bacterial loads are at their peak.</w:t>
+        <w:t>. This risk peaks in secondary syphilis, characterized by mucocutaneous rashes and condylomata lata, both rich in bacteria and highly transmissible. Early latent syphilis retains moderate infectious potential, with occasional relapses of secondary symptoms. In contrast, late latent syphilis and tertiary syphilis are considered non-infectious due to the absence of active lesions. Congenital syphilis transmission, however, depends heavily on the maternal stage of infection, with the highest risk during early syphilis (within 12 months of infection) when bacterial loads are at their peak.</w:t>
       </w:r>
     </w:p>
     <w:p>
@@ -4686,19 +4137,8 @@
           <w:iCs/>
           <w:szCs w:val="20"/>
         </w:rPr>
-        <w:t xml:space="preserve">condyloma </w:t>
-      </w:r>
-      <w:proofErr w:type="spellStart"/>
-      <w:r>
-        <w:rPr>
-          <w:rFonts w:cstheme="minorBidi"/>
-          <w:i/>
-          <w:iCs/>
-          <w:szCs w:val="20"/>
-        </w:rPr>
-        <w:t>lata</w:t>
-      </w:r>
-      <w:proofErr w:type="spellEnd"/>
+        <w:t>condyloma lata</w:t>
+      </w:r>
       <w:r>
         <w:rPr>
           <w:rFonts w:cstheme="minorBidi"/>
@@ -4774,6 +4214,555 @@
         </w:rPr>
       </w:pPr>
     </w:p>
+    <w:p>
+      <w:pPr>
+        <w:pStyle w:val="Heading1"/>
+      </w:pPr>
+      <w:r>
+        <w:t xml:space="preserve">Probability of vertical transmission: </w:t>
+      </w:r>
+    </w:p>
+    <w:p>
+      <w:pPr>
+        <w:pStyle w:val="ListParagraph"/>
+        <w:numPr>
+          <w:ilvl w:val="0"/>
+          <w:numId w:val="40"/>
+        </w:numPr>
+        <w:spacing w:before="0" w:after="0"/>
+      </w:pPr>
+      <w:r>
+        <w:t>Stage of maternal syphilis</w:t>
+      </w:r>
+    </w:p>
+    <w:p>
+      <w:pPr>
+        <w:pStyle w:val="ListParagraph"/>
+        <w:numPr>
+          <w:ilvl w:val="1"/>
+          <w:numId w:val="40"/>
+        </w:numPr>
+        <w:spacing w:before="0" w:after="0"/>
+      </w:pPr>
+      <w:r>
+        <w:t>Primary/Secondary = 60-100%</w:t>
+      </w:r>
+      <w:r>
+        <w:t xml:space="preserve">, </w:t>
+      </w:r>
+      <w:r>
+        <w:t>EL: 40% LL: &lt;8%</w:t>
+      </w:r>
+      <w:r>
+        <w:t xml:space="preserve"> [</w:t>
+      </w:r>
+      <w:commentRangeStart w:id="7"/>
+      <w:r>
+        <w:t>REF</w:t>
+      </w:r>
+      <w:commentRangeEnd w:id="7"/>
+      <w:r>
+        <w:rPr>
+          <w:rStyle w:val="CommentReference"/>
+        </w:rPr>
+        <w:commentReference w:id="7"/>
+      </w:r>
+      <w:r>
+        <w:t>]</w:t>
+      </w:r>
+    </w:p>
+    <w:p>
+      <w:pPr>
+        <w:pStyle w:val="ListParagraph"/>
+        <w:numPr>
+          <w:ilvl w:val="1"/>
+          <w:numId w:val="40"/>
+        </w:numPr>
+        <w:spacing w:before="0" w:after="0"/>
+      </w:pPr>
+      <w:r>
+        <w:t>Among infants born to mothers with PS untreated disease, 50% had congenital and 50% had other adverse outcomes (stillborn premature, or died post birth). Among those born to mothers with EL and LL, 40% and 10% had congenital syphilis.  [</w:t>
+      </w:r>
+      <w:commentRangeStart w:id="8"/>
+      <w:r>
+        <w:t>REF</w:t>
+      </w:r>
+      <w:commentRangeEnd w:id="8"/>
+      <w:r>
+        <w:rPr>
+          <w:rStyle w:val="CommentReference"/>
+        </w:rPr>
+        <w:commentReference w:id="8"/>
+      </w:r>
+      <w:r>
+        <w:t>]</w:t>
+      </w:r>
+    </w:p>
+    <w:p>
+      <w:pPr>
+        <w:pStyle w:val="ListParagraph"/>
+        <w:numPr>
+          <w:ilvl w:val="1"/>
+          <w:numId w:val="40"/>
+        </w:numPr>
+        <w:spacing w:before="0" w:after="0"/>
+      </w:pPr>
+      <w:r>
+        <w:t>Primary, secondary, EL, LL transmission rate of 29%, 59%, 50%, 13% respectively [</w:t>
+      </w:r>
+      <w:commentRangeStart w:id="9"/>
+      <w:r>
+        <w:t>REF</w:t>
+      </w:r>
+      <w:commentRangeEnd w:id="9"/>
+      <w:r>
+        <w:rPr>
+          <w:rStyle w:val="CommentReference"/>
+        </w:rPr>
+        <w:commentReference w:id="9"/>
+      </w:r>
+      <w:r>
+        <w:t>]</w:t>
+      </w:r>
+    </w:p>
+    <w:p>
+      <w:pPr>
+        <w:pStyle w:val="ListParagraph"/>
+        <w:numPr>
+          <w:ilvl w:val="0"/>
+          <w:numId w:val="40"/>
+        </w:numPr>
+        <w:spacing w:before="0" w:after="0"/>
+      </w:pPr>
+      <w:r>
+        <w:t>Increase with gestational age</w:t>
+      </w:r>
+    </w:p>
+    <w:p/>
+    <w:p>
+      <w:r>
+        <w:t>The risk to the fetus of congenital infection is 50 to 70% in pregnancies complicated by early syphilis but decreases to 15% if maternal syphilis was contracted more than a year before the pregnancy.</w:t>
+      </w:r>
+      <w:commentRangeStart w:id="10"/>
+      <w:r>
+        <w:rPr>
+          <w:vertAlign w:val="superscript"/>
+        </w:rPr>
+        <w:fldChar w:fldCharType="begin"/>
+      </w:r>
+      <w:r>
+        <w:rPr>
+          <w:vertAlign w:val="superscript"/>
+        </w:rPr>
+        <w:instrText>HYPERLINK "https://www.nejm.org/doi/full/10.1056/NEJMra2202762" \l "core-r2"</w:instrText>
+      </w:r>
+      <w:r>
+        <w:rPr>
+          <w:vertAlign w:val="superscript"/>
+        </w:rPr>
+      </w:r>
+      <w:r>
+        <w:rPr>
+          <w:vertAlign w:val="superscript"/>
+        </w:rPr>
+        <w:fldChar w:fldCharType="separate"/>
+      </w:r>
+      <w:r>
+        <w:rPr>
+          <w:rStyle w:val="Hyperlink"/>
+          <w:b/>
+          <w:bCs/>
+          <w:vertAlign w:val="superscript"/>
+        </w:rPr>
+        <w:t>2,17–26</w:t>
+      </w:r>
+      <w:r>
+        <w:fldChar w:fldCharType="end"/>
+      </w:r>
+      <w:commentRangeEnd w:id="10"/>
+      <w:r>
+        <w:rPr>
+          <w:rStyle w:val="CommentReference"/>
+        </w:rPr>
+        <w:commentReference w:id="10"/>
+      </w:r>
+    </w:p>
+    <w:p/>
+    <w:p>
+      <w:pPr>
+        <w:pStyle w:val="Heading1"/>
+      </w:pPr>
+      <w:r>
+        <w:t>T</w:t>
+      </w:r>
+      <w:r>
+        <w:t>imely syphilis screening and treatment in pregnancy</w:t>
+      </w:r>
+      <w:r>
+        <w:t>:</w:t>
+      </w:r>
+    </w:p>
+    <w:p>
+      <w:hyperlink r:id="rId14" w:history="1">
+        <w:r>
+          <w:rPr>
+            <w:rStyle w:val="Hyperlink"/>
+          </w:rPr>
+          <w:t>https://jamanetwork.com/journals/jama/fullarticle/1930822</w:t>
+        </w:r>
+      </w:hyperlink>
+    </w:p>
+    <w:p/>
+    <w:p>
+      <w:r>
+        <w:lastRenderedPageBreak/>
+        <w:t xml:space="preserve">The odds of congenital </w:t>
+      </w:r>
+      <w:r>
+        <w:t xml:space="preserve">syphilis among infants born to mother receiving intervention (to include screening and treatment) in the first and second trimesters of pregnancy compared to the third trimester: odds ratio </w:t>
+      </w:r>
+      <w:r>
+        <w:rPr>
+          <w:b/>
+          <w:bCs/>
+        </w:rPr>
+        <w:t>2.92, 95% CI 0.66, 12.87. [</w:t>
+      </w:r>
+      <w:commentRangeStart w:id="11"/>
+      <w:r>
+        <w:rPr>
+          <w:b/>
+          <w:bCs/>
+        </w:rPr>
+        <w:t>REF</w:t>
+      </w:r>
+      <w:commentRangeEnd w:id="11"/>
+      <w:r>
+        <w:rPr>
+          <w:rStyle w:val="CommentReference"/>
+        </w:rPr>
+        <w:commentReference w:id="11"/>
+      </w:r>
+      <w:r>
+        <w:rPr>
+          <w:b/>
+          <w:bCs/>
+        </w:rPr>
+        <w:t>]</w:t>
+      </w:r>
+    </w:p>
+    <w:p/>
+    <w:p>
+      <w:r>
+        <w:rPr>
+          <w:b/>
+          <w:bCs/>
+        </w:rPr>
+        <w:t xml:space="preserve">Risk of congenital syphilis among infants born to mothers with: </w:t>
+      </w:r>
+      <w:r>
+        <w:t>Median (IQR) [</w:t>
+      </w:r>
+      <w:commentRangeStart w:id="12"/>
+      <w:r>
+        <w:t>REF</w:t>
+      </w:r>
+      <w:commentRangeEnd w:id="12"/>
+      <w:r>
+        <w:rPr>
+          <w:rStyle w:val="CommentReference"/>
+        </w:rPr>
+        <w:commentReference w:id="12"/>
+      </w:r>
+      <w:r>
+        <w:t>]</w:t>
+      </w:r>
+    </w:p>
+    <w:p>
+      <w:pPr>
+        <w:pStyle w:val="ListParagraph"/>
+        <w:numPr>
+          <w:ilvl w:val="0"/>
+          <w:numId w:val="41"/>
+        </w:numPr>
+        <w:spacing w:before="0" w:after="0"/>
+      </w:pPr>
+      <w:r>
+        <w:t xml:space="preserve">untreated women with syphilis: 34.4% (68.3%–23.7%) </w:t>
+      </w:r>
+    </w:p>
+    <w:p>
+      <w:pPr>
+        <w:pStyle w:val="ListParagraph"/>
+        <w:numPr>
+          <w:ilvl w:val="0"/>
+          <w:numId w:val="41"/>
+        </w:numPr>
+        <w:spacing w:before="0" w:after="0"/>
+      </w:pPr>
+      <w:r>
+        <w:t>Treated women with syphilis: 13.9% (21.9%–8.2%)</w:t>
+      </w:r>
+    </w:p>
+    <w:p>
+      <w:pPr>
+        <w:pStyle w:val="ListParagraph"/>
+        <w:numPr>
+          <w:ilvl w:val="0"/>
+          <w:numId w:val="41"/>
+        </w:numPr>
+        <w:spacing w:before="0" w:after="0"/>
+        <w:rPr>
+          <w:b/>
+          <w:bCs/>
+        </w:rPr>
+      </w:pPr>
+      <w:r>
+        <w:t>Treatment in the first trimester (#12 weeks):</w:t>
+      </w:r>
+      <w:r>
+        <w:t xml:space="preserve"> </w:t>
+      </w:r>
+      <w:r>
+        <w:rPr>
+          <w:b/>
+          <w:bCs/>
+        </w:rPr>
+        <w:t>8.2% (9.4%–5.4%)</w:t>
+      </w:r>
+    </w:p>
+    <w:p>
+      <w:pPr>
+        <w:pStyle w:val="ListParagraph"/>
+        <w:numPr>
+          <w:ilvl w:val="0"/>
+          <w:numId w:val="41"/>
+        </w:numPr>
+        <w:spacing w:before="0" w:after="0"/>
+        <w:rPr>
+          <w:b/>
+          <w:bCs/>
+        </w:rPr>
+      </w:pPr>
+      <w:r>
+        <w:t xml:space="preserve">Treatment in the second trimester (12–28 weeks) </w:t>
+      </w:r>
+      <w:r>
+        <w:rPr>
+          <w:b/>
+          <w:bCs/>
+        </w:rPr>
+        <w:t>19.1% (27.8%–8.7%)</w:t>
+      </w:r>
+    </w:p>
+    <w:p>
+      <w:pPr>
+        <w:pStyle w:val="ListParagraph"/>
+        <w:numPr>
+          <w:ilvl w:val="0"/>
+          <w:numId w:val="41"/>
+        </w:numPr>
+        <w:spacing w:before="0" w:after="0"/>
+        <w:rPr>
+          <w:b/>
+          <w:bCs/>
+        </w:rPr>
+      </w:pPr>
+      <w:r>
+        <w:t xml:space="preserve">Treatment in the third trimester (.28 weeks): </w:t>
+      </w:r>
+      <w:r>
+        <w:rPr>
+          <w:b/>
+          <w:bCs/>
+        </w:rPr>
+        <w:t>45.0% (60.0%–26.5%)</w:t>
+      </w:r>
+    </w:p>
+    <w:p/>
+    <w:p/>
+    <w:p>
+      <w:r>
+        <w:t>Risk of all APOS (adverse outcomes including preterm birth, low birth rate, miscarriage, still birth or fetal loss, neonatal death + congenital ): (Table 6)</w:t>
+      </w:r>
+    </w:p>
+    <w:p>
+      <w:pPr>
+        <w:pStyle w:val="ListParagraph"/>
+        <w:numPr>
+          <w:ilvl w:val="0"/>
+          <w:numId w:val="41"/>
+        </w:numPr>
+        <w:spacing w:before="0" w:after="0"/>
+        <w:rPr>
+          <w:b/>
+          <w:bCs/>
+        </w:rPr>
+      </w:pPr>
+      <w:r>
+        <w:t xml:space="preserve">Treatment in the first trimester (#12 </w:t>
+      </w:r>
+      <w:r>
+        <w:t xml:space="preserve">weeks): </w:t>
+      </w:r>
+      <w:r>
+        <w:rPr>
+          <w:b/>
+          <w:bCs/>
+        </w:rPr>
+        <w:t>8.2% (20.6%–6.8%)</w:t>
+      </w:r>
+    </w:p>
+    <w:p>
+      <w:pPr>
+        <w:pStyle w:val="ListParagraph"/>
+        <w:numPr>
+          <w:ilvl w:val="0"/>
+          <w:numId w:val="41"/>
+        </w:numPr>
+        <w:spacing w:before="0" w:after="0"/>
+        <w:rPr>
+          <w:b/>
+          <w:bCs/>
+        </w:rPr>
+      </w:pPr>
+      <w:r>
+        <w:t xml:space="preserve">Treatment in the second trimester (12–28 weeks) </w:t>
+      </w:r>
+      <w:r>
+        <w:rPr>
+          <w:b/>
+          <w:bCs/>
+        </w:rPr>
+        <w:t>40.0% (63.6%–22.6%)</w:t>
+      </w:r>
+    </w:p>
+    <w:p>
+      <w:pPr>
+        <w:pStyle w:val="ListParagraph"/>
+        <w:numPr>
+          <w:ilvl w:val="0"/>
+          <w:numId w:val="41"/>
+        </w:numPr>
+        <w:spacing w:before="0" w:after="0"/>
+      </w:pPr>
+      <w:r>
+        <w:t xml:space="preserve">Treatment in the third trimester (.28 weeks): </w:t>
+      </w:r>
+      <w:r>
+        <w:rPr>
+          <w:b/>
+          <w:bCs/>
+        </w:rPr>
+        <w:t>68.2% (94.4%–34.5%)</w:t>
+      </w:r>
+    </w:p>
+    <w:p/>
+    <w:p/>
+    <w:p>
+      <w:pPr>
+        <w:rPr>
+          <w:b/>
+          <w:bCs/>
+        </w:rPr>
+      </w:pPr>
+      <w:r>
+        <w:rPr>
+          <w:b/>
+          <w:bCs/>
+        </w:rPr>
+        <w:t>Success of therapy:</w:t>
+      </w:r>
+    </w:p>
+    <w:p>
+      <w:pPr>
+        <w:pStyle w:val="ListParagraph"/>
+        <w:numPr>
+          <w:ilvl w:val="0"/>
+          <w:numId w:val="42"/>
+        </w:numPr>
+        <w:spacing w:before="0" w:after="0"/>
+      </w:pPr>
+      <w:r>
+        <w:t>Additionally, maternal treatment of perinatal syphilis with penicillin (single IM dose for primary/secondary/early latent syphilis and three weekly doses for latent/tertiary syphilis) is considered adequate if the mother initiates (i.e., receives one dose) treatment at least 30 days before delivery [</w:t>
+      </w:r>
+      <w:commentRangeStart w:id="13"/>
+      <w:r>
+        <w:fldChar w:fldCharType="begin"/>
+      </w:r>
+      <w:r>
+        <w:instrText>HYPERLINK "https://pmc.ncbi.nlm.nih.gov/articles/PMC9879571/" \l "REF1"</w:instrText>
+      </w:r>
+      <w:r>
+        <w:fldChar w:fldCharType="separate"/>
+      </w:r>
+      <w:r>
+        <w:rPr>
+          <w:rStyle w:val="Hyperlink"/>
+        </w:rPr>
+        <w:t>1</w:t>
+      </w:r>
+      <w:r>
+        <w:fldChar w:fldCharType="end"/>
+      </w:r>
+      <w:commentRangeEnd w:id="13"/>
+      <w:r>
+        <w:rPr>
+          <w:rStyle w:val="CommentReference"/>
+        </w:rPr>
+        <w:commentReference w:id="13"/>
+      </w:r>
+      <w:r>
+        <w:t>].</w:t>
+      </w:r>
+    </w:p>
+    <w:p>
+      <w:pPr>
+        <w:pStyle w:val="ListParagraph"/>
+        <w:numPr>
+          <w:ilvl w:val="0"/>
+          <w:numId w:val="42"/>
+        </w:numPr>
+        <w:spacing w:before="0" w:after="0"/>
+      </w:pPr>
+      <w:r>
+        <w:t>The success of therapy in preventing congenital syphilis was as follows: primary syphilis, 27 of 27; secondary syphilis, 71 of 75; early latent syphilis, 100 of 102; and late latent syphilis, 136 of 136. The success rate for all stages of syphilis was 334 of 340 (98.2%). </w:t>
+      </w:r>
+      <w:r>
+        <w:t>[</w:t>
+      </w:r>
+      <w:commentRangeStart w:id="14"/>
+      <w:r>
+        <w:t>REF</w:t>
+      </w:r>
+      <w:commentRangeEnd w:id="14"/>
+      <w:r>
+        <w:rPr>
+          <w:rStyle w:val="CommentReference"/>
+        </w:rPr>
+        <w:commentReference w:id="14"/>
+      </w:r>
+      <w:r>
+        <w:t>]</w:t>
+      </w:r>
+    </w:p>
+    <w:p/>
+    <w:p>
+      <w:r>
+        <w:t>Let’s think about the intervention we want to model</w:t>
+      </w:r>
+    </w:p>
+    <w:p>
+      <w:r>
+        <w:t>Reducing proportion of women receiving no screening or late (second/third)</w:t>
+      </w:r>
+    </w:p>
+    <w:p>
+      <w:r>
+        <w:t xml:space="preserve">When did you receive </w:t>
+      </w:r>
+    </w:p>
+    <w:p/>
     <w:p>
       <w:pPr>
         <w:rPr>
@@ -4841,23 +4830,7 @@
           <w:rFonts w:cstheme="minorBidi"/>
           <w:szCs w:val="20"/>
         </w:rPr>
-        <w:t xml:space="preserve"> of PS, EL, Late or </w:t>
-      </w:r>
-      <w:proofErr w:type="spellStart"/>
-      <w:r>
-        <w:rPr>
-          <w:rFonts w:cstheme="minorBidi"/>
-          <w:szCs w:val="20"/>
-        </w:rPr>
-        <w:t>unkown</w:t>
-      </w:r>
-      <w:proofErr w:type="spellEnd"/>
-      <w:r>
-        <w:rPr>
-          <w:rFonts w:cstheme="minorBidi"/>
-          <w:szCs w:val="20"/>
-        </w:rPr>
-        <w:t>: available through Atlas Plus</w:t>
+        <w:t xml:space="preserve"> of PS, EL, Late or unkown: available through Atlas Plus</w:t>
       </w:r>
     </w:p>
     <w:p>
@@ -4909,23 +4882,13 @@
         </w:rPr>
         <w:t xml:space="preserve">before 2017 </w:t>
       </w:r>
-      <w:proofErr w:type="gramStart"/>
       <w:r>
         <w:rPr>
           <w:rFonts w:cstheme="minorBidi"/>
           <w:color w:val="FF0000"/>
           <w:szCs w:val="20"/>
         </w:rPr>
-        <w:t>and also</w:t>
-      </w:r>
-      <w:proofErr w:type="gramEnd"/>
-      <w:r>
-        <w:rPr>
-          <w:rFonts w:cstheme="minorBidi"/>
-          <w:color w:val="FF0000"/>
-          <w:szCs w:val="20"/>
-        </w:rPr>
-        <w:t xml:space="preserve"> diagnosis in STD clinic or non-STD clinic</w:t>
+        <w:t>and also diagnosis in STD clinic or non-STD clinic</w:t>
       </w:r>
       <w:r>
         <w:rPr>
@@ -4950,7 +4913,7 @@
           <w14:ligatures w14:val="standardContextual"/>
         </w:rPr>
         <w:drawing>
-          <wp:inline distT="0" distB="0" distL="0" distR="0" wp14:anchorId="234BB394" wp14:editId="18FA5578">
+          <wp:inline distT="0" distB="0" distL="0" distR="0" wp14:anchorId="234BB394" wp14:editId="6912C987">
             <wp:extent cx="5943600" cy="1826260"/>
             <wp:effectExtent l="0" t="0" r="0" b="2540"/>
             <wp:docPr id="838183301" name="Picture 2" descr="A table with numbers and a number of people&#10;&#10;Description automatically generated"/>
@@ -4965,7 +4928,7 @@
                     <pic:cNvPicPr/>
                   </pic:nvPicPr>
                   <pic:blipFill>
-                    <a:blip r:embed="rId13" cstate="print">
+                    <a:blip r:embed="rId15" cstate="print">
                       <a:extLst>
                         <a:ext uri="{28A0092B-C50C-407E-A947-70E740481C1C}">
                           <a14:useLocalDpi xmlns:a14="http://schemas.microsoft.com/office/drawing/2010/main" val="0"/>
@@ -5015,21 +4978,12 @@
           <w:szCs w:val="20"/>
         </w:rPr>
       </w:pPr>
-      <w:proofErr w:type="spellStart"/>
-      <w:r>
-        <w:rPr>
-          <w:rFonts w:cstheme="minorBidi"/>
-          <w:szCs w:val="20"/>
-        </w:rPr>
-        <w:t>Teritiary</w:t>
-      </w:r>
-      <w:proofErr w:type="spellEnd"/>
-      <w:r>
-        <w:rPr>
-          <w:rFonts w:cstheme="minorBidi"/>
-          <w:szCs w:val="20"/>
-        </w:rPr>
-        <w:t xml:space="preserve"> syphilis </w:t>
+      <w:r>
+        <w:rPr>
+          <w:rFonts w:cstheme="minorBidi"/>
+          <w:szCs w:val="20"/>
+        </w:rPr>
+        <w:t xml:space="preserve">Teritiary syphilis </w:t>
       </w:r>
       <w:r>
         <w:rPr>
@@ -5050,23 +5004,7 @@
           <w:rFonts w:cstheme="minorBidi"/>
           <w:szCs w:val="20"/>
         </w:rPr>
-        <w:t xml:space="preserve">Drago, F.; </w:t>
-      </w:r>
-      <w:proofErr w:type="spellStart"/>
-      <w:r>
-        <w:rPr>
-          <w:rFonts w:cstheme="minorBidi"/>
-          <w:szCs w:val="20"/>
-        </w:rPr>
-        <w:t>Ciccarese</w:t>
-      </w:r>
-      <w:proofErr w:type="spellEnd"/>
-      <w:r>
-        <w:rPr>
-          <w:rFonts w:cstheme="minorBidi"/>
-          <w:szCs w:val="20"/>
-        </w:rPr>
-        <w:t>, G.; Merlo, G.; Sartoris, G.; Parodi, A. Is the Standard Treatment for Early Syphilis Sufficient to Prevent Cardiovascular and Neurologic Syphilis? </w:t>
+        <w:t>Drago, F.; Ciccarese, G.; Merlo, G.; Sartoris, G.; Parodi, A. Is the Standard Treatment for Early Syphilis Sufficient to Prevent Cardiovascular and Neurologic Syphilis? </w:t>
       </w:r>
       <w:r>
         <w:rPr>
@@ -5075,9 +5013,31 @@
           <w:iCs/>
           <w:szCs w:val="20"/>
         </w:rPr>
-        <w:t xml:space="preserve">Am. J. </w:t>
-      </w:r>
-      <w:proofErr w:type="spellStart"/>
+        <w:t>Am. J. Cardiol.</w:t>
+      </w:r>
+      <w:r>
+        <w:rPr>
+          <w:rFonts w:cstheme="minorBidi"/>
+          <w:szCs w:val="20"/>
+        </w:rPr>
+        <w:t> </w:t>
+      </w:r>
+      <w:r>
+        <w:rPr>
+          <w:rFonts w:cstheme="minorBidi"/>
+          <w:b/>
+          <w:bCs/>
+          <w:szCs w:val="20"/>
+        </w:rPr>
+        <w:t>2016</w:t>
+      </w:r>
+      <w:r>
+        <w:rPr>
+          <w:rFonts w:cstheme="minorBidi"/>
+          <w:szCs w:val="20"/>
+        </w:rPr>
+        <w:t>, </w:t>
+      </w:r>
       <w:r>
         <w:rPr>
           <w:rFonts w:cstheme="minorBidi"/>
@@ -5085,14 +5045,117 @@
           <w:iCs/>
           <w:szCs w:val="20"/>
         </w:rPr>
-        <w:t>Cardiol</w:t>
-      </w:r>
-      <w:proofErr w:type="spellEnd"/>
-      <w:r>
-        <w:rPr>
-          <w:rFonts w:cstheme="minorBidi"/>
-          <w:i/>
-          <w:iCs/>
+        <w:t>117</w:t>
+      </w:r>
+      <w:r>
+        <w:rPr>
+          <w:rFonts w:cstheme="minorBidi"/>
+          <w:szCs w:val="20"/>
+        </w:rPr>
+        <w:t>, 310–311</w:t>
+      </w:r>
+      <w:r>
+        <w:rPr>
+          <w:rFonts w:cstheme="minorBidi"/>
+          <w:szCs w:val="20"/>
+        </w:rPr>
+        <w:t>)</w:t>
+      </w:r>
+    </w:p>
+    <w:p>
+      <w:pPr>
+        <w:rPr>
+          <w:rFonts w:cstheme="minorBidi"/>
+          <w:szCs w:val="20"/>
+        </w:rPr>
+      </w:pPr>
+    </w:p>
+    <w:p>
+      <w:pPr>
+        <w:pStyle w:val="Heading2"/>
+      </w:pPr>
+      <w:r>
+        <w:t xml:space="preserve">Misclassification of syphilis stages </w:t>
+      </w:r>
+      <w:r>
+        <w:t xml:space="preserve"> </w:t>
+      </w:r>
+    </w:p>
+    <w:p>
+      <w:pPr>
+        <w:rPr>
+          <w:rFonts w:cstheme="minorBidi"/>
+          <w:szCs w:val="20"/>
+        </w:rPr>
+      </w:pPr>
+      <w:r>
+        <w:rPr>
+          <w:rFonts w:cstheme="minorBidi"/>
+          <w:szCs w:val="20"/>
+        </w:rPr>
+        <w:t xml:space="preserve">The definition of early latent infection requires </w:t>
+      </w:r>
+      <w:r>
+        <w:rPr>
+          <w:rFonts w:cstheme="minorBidi"/>
+          <w:szCs w:val="20"/>
+        </w:rPr>
+        <w:t>within the past year, documented:</w:t>
+      </w:r>
+      <w:r>
+        <w:rPr>
+          <w:rFonts w:cstheme="minorBidi"/>
+          <w:szCs w:val="20"/>
+        </w:rPr>
+        <w:t xml:space="preserve"> </w:t>
+      </w:r>
+      <w:r>
+        <w:rPr>
+          <w:rFonts w:cstheme="minorBidi"/>
+          <w:szCs w:val="20"/>
+          <w:u w:val="single"/>
+        </w:rPr>
+        <w:t>laboratory evidence</w:t>
+      </w:r>
+      <w:r>
+        <w:rPr>
+          <w:rFonts w:cstheme="minorBidi"/>
+          <w:szCs w:val="20"/>
+          <w:u w:val="single"/>
+        </w:rPr>
+        <w:t xml:space="preserve"> of </w:t>
+      </w:r>
+      <w:r>
+        <w:rPr>
+          <w:rFonts w:cstheme="minorBidi"/>
+          <w:szCs w:val="20"/>
+        </w:rPr>
+        <w:t xml:space="preserve">seroconversion, fourfold titer increase, </w:t>
+      </w:r>
+      <w:r>
+        <w:rPr>
+          <w:rFonts w:cstheme="minorBidi"/>
+          <w:szCs w:val="20"/>
+        </w:rPr>
+        <w:t>symptoms, or</w:t>
+      </w:r>
+      <w:r>
+        <w:rPr>
+          <w:rFonts w:cstheme="minorBidi"/>
+          <w:szCs w:val="20"/>
+        </w:rPr>
+        <w:t xml:space="preserve"> </w:t>
+      </w:r>
+      <w:r>
+        <w:rPr>
+          <w:rFonts w:cstheme="minorBidi"/>
+          <w:szCs w:val="20"/>
+        </w:rPr>
+        <w:t>contact with an independently documented early syphilis case</w:t>
+      </w:r>
+      <w:r>
+        <w:rPr>
+          <w:rFonts w:cstheme="minorBidi"/>
           <w:szCs w:val="20"/>
         </w:rPr>
         <w:t>.</w:t>
@@ -5102,170 +5165,16 @@
           <w:rFonts w:cstheme="minorBidi"/>
           <w:szCs w:val="20"/>
         </w:rPr>
-        <w:t> </w:t>
-      </w:r>
-      <w:r>
-        <w:rPr>
-          <w:rFonts w:cstheme="minorBidi"/>
-          <w:b/>
-          <w:bCs/>
-          <w:szCs w:val="20"/>
-        </w:rPr>
-        <w:t>2016</w:t>
-      </w:r>
-      <w:r>
-        <w:rPr>
-          <w:rFonts w:cstheme="minorBidi"/>
-          <w:szCs w:val="20"/>
-        </w:rPr>
-        <w:t>, </w:t>
-      </w:r>
-      <w:r>
-        <w:rPr>
-          <w:rFonts w:cstheme="minorBidi"/>
-          <w:i/>
-          <w:iCs/>
-          <w:szCs w:val="20"/>
-        </w:rPr>
-        <w:t>117</w:t>
-      </w:r>
-      <w:r>
-        <w:rPr>
-          <w:rFonts w:cstheme="minorBidi"/>
-          <w:szCs w:val="20"/>
-        </w:rPr>
-        <w:t>, 310–311</w:t>
-      </w:r>
-      <w:r>
-        <w:rPr>
-          <w:rFonts w:cstheme="minorBidi"/>
-          <w:szCs w:val="20"/>
-        </w:rPr>
-        <w:t>)</w:t>
-      </w:r>
-    </w:p>
-    <w:p>
-      <w:pPr>
-        <w:rPr>
-          <w:rFonts w:cstheme="minorBidi"/>
-          <w:szCs w:val="20"/>
-        </w:rPr>
-      </w:pPr>
-    </w:p>
-    <w:p>
-      <w:pPr>
-        <w:pStyle w:val="Heading2"/>
-      </w:pPr>
-      <w:r>
-        <w:t xml:space="preserve">Misclassification of syphilis stages </w:t>
-      </w:r>
-      <w:r>
+        <w:t>.</w:t>
+      </w:r>
+      <w:r>
+        <w:rPr>
+          <w:rFonts w:cstheme="minorBidi"/>
+          <w:szCs w:val="20"/>
+        </w:rPr>
         <w:t xml:space="preserve"> </w:t>
       </w:r>
-    </w:p>
-    <w:p>
-      <w:pPr>
-        <w:rPr>
-          <w:rFonts w:cstheme="minorBidi"/>
-          <w:szCs w:val="20"/>
-        </w:rPr>
-      </w:pPr>
-      <w:r>
-        <w:rPr>
-          <w:rFonts w:cstheme="minorBidi"/>
-          <w:szCs w:val="20"/>
-        </w:rPr>
-        <w:t xml:space="preserve">The definition of early latent infection requires </w:t>
-      </w:r>
-      <w:r>
-        <w:rPr>
-          <w:rFonts w:cstheme="minorBidi"/>
-          <w:szCs w:val="20"/>
-        </w:rPr>
-        <w:t>within the past year, documented:</w:t>
-      </w:r>
-      <w:r>
-        <w:rPr>
-          <w:rFonts w:cstheme="minorBidi"/>
-          <w:szCs w:val="20"/>
-        </w:rPr>
-        <w:t xml:space="preserve"> </w:t>
-      </w:r>
-      <w:r>
-        <w:rPr>
-          <w:rFonts w:cstheme="minorBidi"/>
-          <w:szCs w:val="20"/>
-          <w:u w:val="single"/>
-        </w:rPr>
-        <w:t>laboratory evidence</w:t>
-      </w:r>
-      <w:r>
-        <w:rPr>
-          <w:rFonts w:cstheme="minorBidi"/>
-          <w:szCs w:val="20"/>
-          <w:u w:val="single"/>
-        </w:rPr>
-        <w:t xml:space="preserve"> of </w:t>
-      </w:r>
-      <w:r>
-        <w:rPr>
-          <w:rFonts w:cstheme="minorBidi"/>
-          <w:szCs w:val="20"/>
-        </w:rPr>
-        <w:t xml:space="preserve">seroconversion, fourfold titer increase, </w:t>
-      </w:r>
-      <w:r>
-        <w:rPr>
-          <w:rFonts w:cstheme="minorBidi"/>
-          <w:szCs w:val="20"/>
-        </w:rPr>
-        <w:t>symptoms, or</w:t>
-      </w:r>
-      <w:r>
-        <w:rPr>
-          <w:rFonts w:cstheme="minorBidi"/>
-          <w:szCs w:val="20"/>
-        </w:rPr>
-        <w:t xml:space="preserve"> </w:t>
-      </w:r>
-      <w:r>
-        <w:rPr>
-          <w:rFonts w:cstheme="minorBidi"/>
-          <w:szCs w:val="20"/>
-        </w:rPr>
-        <w:t xml:space="preserve">contact with an independently documented early syphilis </w:t>
-      </w:r>
-      <w:proofErr w:type="gramStart"/>
-      <w:r>
-        <w:rPr>
-          <w:rFonts w:cstheme="minorBidi"/>
-          <w:szCs w:val="20"/>
-        </w:rPr>
-        <w:t>case</w:t>
-      </w:r>
-      <w:r>
-        <w:rPr>
-          <w:rFonts w:cstheme="minorBidi"/>
-          <w:szCs w:val="20"/>
-        </w:rPr>
-        <w:t>.</w:t>
-      </w:r>
-      <w:r>
-        <w:rPr>
-          <w:rFonts w:cstheme="minorBidi"/>
-          <w:szCs w:val="20"/>
-        </w:rPr>
-        <w:t>.</w:t>
-      </w:r>
-      <w:proofErr w:type="gramEnd"/>
-      <w:r>
-        <w:rPr>
-          <w:rFonts w:cstheme="minorBidi"/>
-          <w:szCs w:val="20"/>
-        </w:rPr>
-        <w:t xml:space="preserve"> </w:t>
-      </w:r>
-      <w:hyperlink r:id="rId14" w:history="1">
+      <w:hyperlink r:id="rId16" w:history="1">
         <w:r>
           <w:rPr>
             <w:rStyle w:val="Hyperlink"/>
@@ -5293,14 +5202,7 @@
           <w:rFonts w:cstheme="minorBidi"/>
           <w:szCs w:val="20"/>
         </w:rPr>
-        <w:t xml:space="preserve">This is misinterpreted </w:t>
-      </w:r>
-      <w:r>
-        <w:rPr>
-          <w:rFonts w:cstheme="minorBidi"/>
-          <w:szCs w:val="20"/>
-        </w:rPr>
-        <w:t>to include patients with risky behavior, young age, or high nontreponemal test titers.</w:t>
+        <w:t>This is misinterpreted to include patients with risky behavior, young age, or high nontreponemal test titers.</w:t>
       </w:r>
     </w:p>
     <w:p>
@@ -5320,30 +5222,9 @@
           <w:rFonts w:cstheme="minorBidi"/>
           <w:szCs w:val="20"/>
         </w:rPr>
-        <w:t>Information on partners is increasingly difficult to obtain.</w:t>
-      </w:r>
-      <w:r>
-        <w:rPr>
-          <w:rFonts w:cstheme="minorBidi"/>
-          <w:szCs w:val="20"/>
-        </w:rPr>
-        <w:t xml:space="preserve"> </w:t>
-      </w:r>
-      <w:r>
-        <w:rPr>
-          <w:rFonts w:cstheme="minorBidi"/>
-          <w:szCs w:val="20"/>
-        </w:rPr>
-        <w:t>most latent infections of less than 1 year’s duration would be erroneously classified as late latent due to the lack of evidence</w:t>
-      </w:r>
-      <w:r>
-        <w:rPr>
-          <w:rFonts w:cstheme="minorBidi"/>
-          <w:szCs w:val="20"/>
-        </w:rPr>
-        <w:t xml:space="preserve">. </w:t>
-      </w:r>
-      <w:hyperlink r:id="rId15" w:history="1">
+        <w:t xml:space="preserve">Information on partners is increasingly difficult to obtain. most latent infections of less than 1 year’s duration would be erroneously classified as late latent due to the lack of evidence. </w:t>
+      </w:r>
+      <w:hyperlink r:id="rId17" w:history="1">
         <w:r>
           <w:rPr>
             <w:rStyle w:val="Hyperlink"/>
@@ -5863,7 +5744,7 @@
         <w:tab/>
         <w:t xml:space="preserve">Hicks CB, Clement M. Syphilis: epidemiology, pathophysiology, and clinical manifestations in patients without HIV. UpToDate, Alphen aan den Rijn, Netherlands: Wolters Kluwer </w:t>
       </w:r>
-      <w:hyperlink r:id="rId16" w:history="1">
+      <w:hyperlink r:id="rId18" w:history="1">
         <w:r>
           <w:rPr>
             <w:rStyle w:val="Hyperlink"/>
@@ -6280,6 +6161,829 @@
       </w:r>
     </w:p>
   </w:comment>
+  <w:comment w:id="7" w:author="Parastu Kasaie" w:date="2025-01-23T09:15:00Z" w:initials="PK">
+    <w:p>
+      <w:r>
+        <w:rPr>
+          <w:rStyle w:val="CommentReference"/>
+        </w:rPr>
+        <w:annotationRef/>
+      </w:r>
+      <w:hyperlink r:id="rId1" w:history="1">
+        <w:r>
+          <w:rPr>
+            <w:rStyle w:val="Hyperlink"/>
+            <w:rFonts w:eastAsiaTheme="minorHAnsi"/>
+            <w:szCs w:val="20"/>
+          </w:rPr>
+          <w:t>https://pmc.ncbi.nlm.nih.gov/articles/PMC9879571/#REF3</w:t>
+        </w:r>
+      </w:hyperlink>
+    </w:p>
+  </w:comment>
+  <w:comment w:id="8" w:author="Parastu Kasaie" w:date="2025-01-23T09:18:00Z" w:initials="PK">
+    <w:p>
+      <w:r>
+        <w:rPr>
+          <w:rStyle w:val="CommentReference"/>
+        </w:rPr>
+        <w:annotationRef/>
+      </w:r>
+      <w:r>
+        <w:rPr>
+          <w:color w:val="000000"/>
+          <w:szCs w:val="20"/>
+        </w:rPr>
+        <w:t xml:space="preserve">#19 in </w:t>
+      </w:r>
+      <w:hyperlink r:id="rId2" w:history="1">
+        <w:r>
+          <w:rPr>
+            <w:rStyle w:val="Hyperlink"/>
+            <w:rFonts w:eastAsiaTheme="minorHAnsi"/>
+            <w:szCs w:val="20"/>
+          </w:rPr>
+          <w:t>https://www.sciencedirect.com/science/article/pii/S0146000518300119</w:t>
+        </w:r>
+      </w:hyperlink>
+    </w:p>
+  </w:comment>
+  <w:comment w:id="9" w:author="Parastu Kasaie" w:date="2025-01-23T09:19:00Z" w:initials="PK">
+    <w:p>
+      <w:r>
+        <w:rPr>
+          <w:rStyle w:val="CommentReference"/>
+        </w:rPr>
+        <w:annotationRef/>
+      </w:r>
+      <w:r>
+        <w:rPr>
+          <w:color w:val="000000"/>
+          <w:szCs w:val="20"/>
+        </w:rPr>
+        <w:t xml:space="preserve">#20 in </w:t>
+      </w:r>
+      <w:hyperlink r:id="rId3" w:history="1">
+        <w:r>
+          <w:rPr>
+            <w:rStyle w:val="Hyperlink"/>
+            <w:rFonts w:eastAsiaTheme="minorHAnsi"/>
+            <w:szCs w:val="20"/>
+          </w:rPr>
+          <w:t>https://www.sciencedirect.com/science/article/pii/S0146000518300119</w:t>
+        </w:r>
+      </w:hyperlink>
+    </w:p>
+  </w:comment>
+  <w:comment w:id="10" w:author="Parastu Kasaie" w:date="2025-01-23T15:56:00Z" w:initials="PK">
+    <w:p>
+      <w:r>
+        <w:rPr>
+          <w:rStyle w:val="CommentReference"/>
+        </w:rPr>
+        <w:annotationRef/>
+      </w:r>
+      <w:r>
+        <w:rPr>
+          <w:color w:val="4C4C4C"/>
+          <w:szCs w:val="20"/>
+          <w:highlight w:val="white"/>
+        </w:rPr>
+        <w:t>Hollier LM, Harstad TW, Sanchez PJ, Twickler DM, Wendel GD Jr. Fetal syphilis: clinical and laboratory characteristics. Obstet Gynecol 2001;97:947-953.</w:t>
+      </w:r>
+    </w:p>
+    <w:p/>
+    <w:p/>
+    <w:p>
+      <w:hyperlink r:id="rId4" w:history="1">
+        <w:r>
+          <w:rPr>
+            <w:rStyle w:val="Hyperlink"/>
+            <w:szCs w:val="20"/>
+            <w:highlight w:val="white"/>
+          </w:rPr>
+          <w:t>PubMed</w:t>
+        </w:r>
+      </w:hyperlink>
+    </w:p>
+    <w:p>
+      <w:hyperlink r:id="rId5" w:history="1">
+        <w:r>
+          <w:rPr>
+            <w:rStyle w:val="Hyperlink"/>
+            <w:szCs w:val="20"/>
+            <w:highlight w:val="white"/>
+          </w:rPr>
+          <w:t>Web of Science</w:t>
+        </w:r>
+      </w:hyperlink>
+    </w:p>
+    <w:p>
+      <w:hyperlink r:id="rId6" w:history="1">
+        <w:r>
+          <w:rPr>
+            <w:rStyle w:val="Hyperlink"/>
+            <w:szCs w:val="20"/>
+            <w:highlight w:val="white"/>
+          </w:rPr>
+          <w:t>Google Scholar</w:t>
+        </w:r>
+      </w:hyperlink>
+    </w:p>
+    <w:p>
+      <w:r>
+        <w:rPr>
+          <w:color w:val="4C4C4C"/>
+          <w:szCs w:val="20"/>
+          <w:highlight w:val="white"/>
+        </w:rPr>
+        <w:t>18.</w:t>
+      </w:r>
+    </w:p>
+    <w:p>
+      <w:r>
+        <w:rPr>
+          <w:color w:val="4C4C4C"/>
+          <w:szCs w:val="20"/>
+          <w:highlight w:val="white"/>
+        </w:rPr>
+        <w:t>Nathan L, Bohman VR, Sanchez PJ, Leos NK, Twickler DM, Wendel GD Jr. In utero infection with Treponema pallidum in early pregnancy. Prenat Diagn 1997;17:119-123.</w:t>
+      </w:r>
+    </w:p>
+    <w:p/>
+    <w:p/>
+    <w:p>
+      <w:hyperlink r:id="rId7" w:history="1">
+        <w:r>
+          <w:rPr>
+            <w:rStyle w:val="Hyperlink"/>
+            <w:szCs w:val="20"/>
+            <w:highlight w:val="white"/>
+          </w:rPr>
+          <w:t>Crossref</w:t>
+        </w:r>
+      </w:hyperlink>
+    </w:p>
+    <w:p>
+      <w:hyperlink r:id="rId8" w:history="1">
+        <w:r>
+          <w:rPr>
+            <w:rStyle w:val="Hyperlink"/>
+            <w:szCs w:val="20"/>
+            <w:highlight w:val="white"/>
+          </w:rPr>
+          <w:t>PubMed</w:t>
+        </w:r>
+      </w:hyperlink>
+    </w:p>
+    <w:p>
+      <w:hyperlink r:id="rId9" w:history="1">
+        <w:r>
+          <w:rPr>
+            <w:rStyle w:val="Hyperlink"/>
+            <w:szCs w:val="20"/>
+            <w:highlight w:val="white"/>
+          </w:rPr>
+          <w:t>Web of Science</w:t>
+        </w:r>
+      </w:hyperlink>
+    </w:p>
+    <w:p>
+      <w:hyperlink r:id="rId10" w:history="1">
+        <w:r>
+          <w:rPr>
+            <w:rStyle w:val="Hyperlink"/>
+            <w:szCs w:val="20"/>
+            <w:highlight w:val="white"/>
+          </w:rPr>
+          <w:t>Google Scholar</w:t>
+        </w:r>
+      </w:hyperlink>
+    </w:p>
+    <w:p>
+      <w:r>
+        <w:rPr>
+          <w:color w:val="4C4C4C"/>
+          <w:szCs w:val="20"/>
+          <w:highlight w:val="white"/>
+        </w:rPr>
+        <w:t>19.</w:t>
+      </w:r>
+    </w:p>
+    <w:p>
+      <w:r>
+        <w:rPr>
+          <w:color w:val="4C4C4C"/>
+          <w:szCs w:val="20"/>
+          <w:highlight w:val="white"/>
+        </w:rPr>
+        <w:t>Alexander JM, Sheffield JS, Sanchez PJ, Mayfield J, Wendel GD Jr. Efficacy of treatment for syphilis in pregnancy. Obstet Gynecol 1999;93:5-8.</w:t>
+      </w:r>
+    </w:p>
+    <w:p/>
+    <w:p/>
+    <w:p>
+      <w:hyperlink r:id="rId11" w:history="1">
+        <w:r>
+          <w:rPr>
+            <w:rStyle w:val="Hyperlink"/>
+            <w:szCs w:val="20"/>
+            <w:highlight w:val="white"/>
+          </w:rPr>
+          <w:t>PubMed</w:t>
+        </w:r>
+      </w:hyperlink>
+    </w:p>
+    <w:p>
+      <w:hyperlink r:id="rId12" w:history="1">
+        <w:r>
+          <w:rPr>
+            <w:rStyle w:val="Hyperlink"/>
+            <w:szCs w:val="20"/>
+            <w:highlight w:val="white"/>
+          </w:rPr>
+          <w:t>Web of Science</w:t>
+        </w:r>
+      </w:hyperlink>
+    </w:p>
+    <w:p>
+      <w:hyperlink r:id="rId13" w:history="1">
+        <w:r>
+          <w:rPr>
+            <w:rStyle w:val="Hyperlink"/>
+            <w:szCs w:val="20"/>
+            <w:highlight w:val="white"/>
+          </w:rPr>
+          <w:t>Google Scholar</w:t>
+        </w:r>
+      </w:hyperlink>
+    </w:p>
+    <w:p>
+      <w:r>
+        <w:rPr>
+          <w:color w:val="4C4C4C"/>
+          <w:szCs w:val="20"/>
+          <w:highlight w:val="white"/>
+        </w:rPr>
+        <w:t>20.</w:t>
+      </w:r>
+    </w:p>
+    <w:p>
+      <w:r>
+        <w:rPr>
+          <w:color w:val="4C4C4C"/>
+          <w:szCs w:val="20"/>
+          <w:highlight w:val="white"/>
+        </w:rPr>
+        <w:t>Wendel GD Jr, Sánchez PJ, Peters MT, Harstad TW, Potter LL, Norgard MV. Identification of Treponema pallidum in amniotic fluid and fetal blood from pregnancies complicated by congenital syphilis. Obstet Gynecol 1991;78:890-895.</w:t>
+      </w:r>
+    </w:p>
+    <w:p/>
+    <w:p/>
+    <w:p>
+      <w:hyperlink r:id="rId14" w:history="1">
+        <w:r>
+          <w:rPr>
+            <w:rStyle w:val="Hyperlink"/>
+            <w:szCs w:val="20"/>
+            <w:highlight w:val="white"/>
+          </w:rPr>
+          <w:t>PubMed</w:t>
+        </w:r>
+      </w:hyperlink>
+    </w:p>
+    <w:p>
+      <w:hyperlink r:id="rId15" w:history="1">
+        <w:r>
+          <w:rPr>
+            <w:rStyle w:val="Hyperlink"/>
+            <w:szCs w:val="20"/>
+            <w:highlight w:val="white"/>
+          </w:rPr>
+          <w:t>Web of Science</w:t>
+        </w:r>
+      </w:hyperlink>
+    </w:p>
+    <w:p>
+      <w:hyperlink r:id="rId16" w:history="1">
+        <w:r>
+          <w:rPr>
+            <w:rStyle w:val="Hyperlink"/>
+            <w:szCs w:val="20"/>
+            <w:highlight w:val="white"/>
+          </w:rPr>
+          <w:t>Google Scholar</w:t>
+        </w:r>
+      </w:hyperlink>
+    </w:p>
+    <w:p>
+      <w:r>
+        <w:rPr>
+          <w:color w:val="4C4C4C"/>
+          <w:szCs w:val="20"/>
+          <w:highlight w:val="white"/>
+        </w:rPr>
+        <w:t>21.</w:t>
+      </w:r>
+    </w:p>
+    <w:p>
+      <w:r>
+        <w:rPr>
+          <w:color w:val="4C4C4C"/>
+          <w:szCs w:val="20"/>
+          <w:highlight w:val="white"/>
+        </w:rPr>
+        <w:t>Wendel GD Jr, Sheffield JS, Hollier LM, Hill JB, Ramsey PS, Sánchez PJ. Treatment of syphilis in pregnancy and prevention of congenital syphilis. Clin Infect Dis 2002;35:Suppl 2:S200-S209.</w:t>
+      </w:r>
+    </w:p>
+    <w:p/>
+    <w:p/>
+    <w:p>
+      <w:hyperlink r:id="rId17" w:history="1">
+        <w:r>
+          <w:rPr>
+            <w:rStyle w:val="Hyperlink"/>
+            <w:szCs w:val="20"/>
+            <w:highlight w:val="white"/>
+          </w:rPr>
+          <w:t>Crossref</w:t>
+        </w:r>
+      </w:hyperlink>
+    </w:p>
+    <w:p>
+      <w:hyperlink r:id="rId18" w:history="1">
+        <w:r>
+          <w:rPr>
+            <w:rStyle w:val="Hyperlink"/>
+            <w:szCs w:val="20"/>
+            <w:highlight w:val="white"/>
+          </w:rPr>
+          <w:t>PubMed</w:t>
+        </w:r>
+      </w:hyperlink>
+    </w:p>
+    <w:p>
+      <w:hyperlink r:id="rId19" w:history="1">
+        <w:r>
+          <w:rPr>
+            <w:rStyle w:val="Hyperlink"/>
+            <w:szCs w:val="20"/>
+            <w:highlight w:val="white"/>
+          </w:rPr>
+          <w:t>Web of Science</w:t>
+        </w:r>
+      </w:hyperlink>
+    </w:p>
+    <w:p>
+      <w:hyperlink r:id="rId20" w:history="1">
+        <w:r>
+          <w:rPr>
+            <w:rStyle w:val="Hyperlink"/>
+            <w:szCs w:val="20"/>
+            <w:highlight w:val="white"/>
+          </w:rPr>
+          <w:t>Google Scholar</w:t>
+        </w:r>
+      </w:hyperlink>
+    </w:p>
+    <w:p>
+      <w:r>
+        <w:rPr>
+          <w:color w:val="4C4C4C"/>
+          <w:szCs w:val="20"/>
+          <w:highlight w:val="white"/>
+        </w:rPr>
+        <w:t>22.</w:t>
+      </w:r>
+    </w:p>
+    <w:p>
+      <w:r>
+        <w:rPr>
+          <w:color w:val="4C4C4C"/>
+          <w:szCs w:val="20"/>
+          <w:highlight w:val="white"/>
+        </w:rPr>
+        <w:t>Nathan L, Bawdon RE, Sidawi JE, Stettler RW, McIntire DM, Wendel GD Jr. Penicillin levels following the administration of benzathine penicillin G in pregnancy. Obstet Gynecol 1993;82:338-342.</w:t>
+      </w:r>
+    </w:p>
+    <w:p/>
+    <w:p/>
+    <w:p>
+      <w:hyperlink r:id="rId21" w:history="1">
+        <w:r>
+          <w:rPr>
+            <w:rStyle w:val="Hyperlink"/>
+            <w:szCs w:val="20"/>
+            <w:highlight w:val="white"/>
+          </w:rPr>
+          <w:t>PubMed</w:t>
+        </w:r>
+      </w:hyperlink>
+    </w:p>
+    <w:p>
+      <w:hyperlink r:id="rId22" w:history="1">
+        <w:r>
+          <w:rPr>
+            <w:rStyle w:val="Hyperlink"/>
+            <w:szCs w:val="20"/>
+            <w:highlight w:val="white"/>
+          </w:rPr>
+          <w:t>Web of Science</w:t>
+        </w:r>
+      </w:hyperlink>
+    </w:p>
+    <w:p>
+      <w:hyperlink r:id="rId23" w:history="1">
+        <w:r>
+          <w:rPr>
+            <w:rStyle w:val="Hyperlink"/>
+            <w:szCs w:val="20"/>
+            <w:highlight w:val="white"/>
+          </w:rPr>
+          <w:t>Google Scholar</w:t>
+        </w:r>
+      </w:hyperlink>
+    </w:p>
+    <w:p>
+      <w:r>
+        <w:rPr>
+          <w:color w:val="4C4C4C"/>
+          <w:szCs w:val="20"/>
+          <w:highlight w:val="white"/>
+        </w:rPr>
+        <w:t>23.</w:t>
+      </w:r>
+    </w:p>
+    <w:p>
+      <w:r>
+        <w:rPr>
+          <w:color w:val="4C4C4C"/>
+          <w:szCs w:val="20"/>
+          <w:highlight w:val="white"/>
+        </w:rPr>
+        <w:t>Wicher V, Wicher K. Pathogenesis of maternal-fetal syphilis revisited. Clin Infect Dis 2001;33:354-363.</w:t>
+      </w:r>
+    </w:p>
+    <w:p/>
+    <w:p/>
+    <w:p>
+      <w:hyperlink r:id="rId24" w:history="1">
+        <w:r>
+          <w:rPr>
+            <w:rStyle w:val="Hyperlink"/>
+            <w:szCs w:val="20"/>
+            <w:highlight w:val="white"/>
+          </w:rPr>
+          <w:t>Crossref</w:t>
+        </w:r>
+      </w:hyperlink>
+    </w:p>
+    <w:p>
+      <w:hyperlink r:id="rId25" w:history="1">
+        <w:r>
+          <w:rPr>
+            <w:rStyle w:val="Hyperlink"/>
+            <w:szCs w:val="20"/>
+            <w:highlight w:val="white"/>
+          </w:rPr>
+          <w:t>PubMed</w:t>
+        </w:r>
+      </w:hyperlink>
+    </w:p>
+    <w:p>
+      <w:hyperlink r:id="rId26" w:history="1">
+        <w:r>
+          <w:rPr>
+            <w:rStyle w:val="Hyperlink"/>
+            <w:szCs w:val="20"/>
+            <w:highlight w:val="white"/>
+          </w:rPr>
+          <w:t>Web of Science</w:t>
+        </w:r>
+      </w:hyperlink>
+    </w:p>
+    <w:p>
+      <w:hyperlink r:id="rId27" w:history="1">
+        <w:r>
+          <w:rPr>
+            <w:rStyle w:val="Hyperlink"/>
+            <w:szCs w:val="20"/>
+            <w:highlight w:val="white"/>
+          </w:rPr>
+          <w:t>Google Scholar</w:t>
+        </w:r>
+      </w:hyperlink>
+    </w:p>
+    <w:p>
+      <w:r>
+        <w:rPr>
+          <w:color w:val="4C4C4C"/>
+          <w:szCs w:val="20"/>
+          <w:highlight w:val="white"/>
+        </w:rPr>
+        <w:t>24.</w:t>
+      </w:r>
+    </w:p>
+    <w:p>
+      <w:r>
+        <w:rPr>
+          <w:color w:val="4C4C4C"/>
+          <w:szCs w:val="20"/>
+          <w:highlight w:val="white"/>
+        </w:rPr>
+        <w:t>Rac MWF, Stafford IA, Eppes CS. Congenital syphilis: a contemporary update on an ancient disease. Prenat Diagn 2020;40:1703-1714.</w:t>
+      </w:r>
+    </w:p>
+    <w:p/>
+    <w:p/>
+    <w:p>
+      <w:hyperlink r:id="rId28" w:history="1">
+        <w:r>
+          <w:rPr>
+            <w:rStyle w:val="Hyperlink"/>
+            <w:szCs w:val="20"/>
+            <w:highlight w:val="white"/>
+          </w:rPr>
+          <w:t>Crossref</w:t>
+        </w:r>
+      </w:hyperlink>
+    </w:p>
+    <w:p>
+      <w:hyperlink r:id="rId29" w:history="1">
+        <w:r>
+          <w:rPr>
+            <w:rStyle w:val="Hyperlink"/>
+            <w:szCs w:val="20"/>
+            <w:highlight w:val="white"/>
+          </w:rPr>
+          <w:t>PubMed</w:t>
+        </w:r>
+      </w:hyperlink>
+    </w:p>
+    <w:p>
+      <w:hyperlink r:id="rId30" w:history="1">
+        <w:r>
+          <w:rPr>
+            <w:rStyle w:val="Hyperlink"/>
+            <w:szCs w:val="20"/>
+            <w:highlight w:val="white"/>
+          </w:rPr>
+          <w:t>Web of Science</w:t>
+        </w:r>
+      </w:hyperlink>
+    </w:p>
+    <w:p>
+      <w:hyperlink r:id="rId31" w:history="1">
+        <w:r>
+          <w:rPr>
+            <w:rStyle w:val="Hyperlink"/>
+            <w:szCs w:val="20"/>
+            <w:highlight w:val="white"/>
+          </w:rPr>
+          <w:t>Google Scholar</w:t>
+        </w:r>
+      </w:hyperlink>
+    </w:p>
+    <w:p>
+      <w:r>
+        <w:rPr>
+          <w:color w:val="4C4C4C"/>
+          <w:szCs w:val="20"/>
+          <w:highlight w:val="white"/>
+        </w:rPr>
+        <w:t>25.</w:t>
+      </w:r>
+    </w:p>
+    <w:p>
+      <w:r>
+        <w:rPr>
+          <w:color w:val="4C4C4C"/>
+          <w:szCs w:val="20"/>
+          <w:highlight w:val="white"/>
+        </w:rPr>
+        <w:t>Michelow IC, Wendel GD Jr, Norgard MV, et al. Central nervous system infection in congenital syphilis. N Engl J Med 2002;346:1792-1798.</w:t>
+      </w:r>
+    </w:p>
+    <w:p/>
+    <w:p/>
+    <w:p>
+      <w:hyperlink r:id="rId32" w:history="1">
+        <w:r>
+          <w:rPr>
+            <w:rStyle w:val="Hyperlink"/>
+            <w:szCs w:val="20"/>
+            <w:highlight w:val="white"/>
+          </w:rPr>
+          <w:t>Crossref</w:t>
+        </w:r>
+      </w:hyperlink>
+    </w:p>
+    <w:p>
+      <w:hyperlink r:id="rId33" w:history="1">
+        <w:r>
+          <w:rPr>
+            <w:rStyle w:val="Hyperlink"/>
+            <w:szCs w:val="20"/>
+            <w:highlight w:val="white"/>
+          </w:rPr>
+          <w:t>PubMed</w:t>
+        </w:r>
+      </w:hyperlink>
+    </w:p>
+    <w:p>
+      <w:hyperlink r:id="rId34" w:history="1">
+        <w:r>
+          <w:rPr>
+            <w:rStyle w:val="Hyperlink"/>
+            <w:szCs w:val="20"/>
+            <w:highlight w:val="white"/>
+          </w:rPr>
+          <w:t>Web of Science</w:t>
+        </w:r>
+      </w:hyperlink>
+    </w:p>
+    <w:p>
+      <w:hyperlink r:id="rId35" w:history="1">
+        <w:r>
+          <w:rPr>
+            <w:rStyle w:val="Hyperlink"/>
+            <w:szCs w:val="20"/>
+            <w:highlight w:val="white"/>
+          </w:rPr>
+          <w:t>Google Scholar</w:t>
+        </w:r>
+      </w:hyperlink>
+    </w:p>
+    <w:p>
+      <w:r>
+        <w:rPr>
+          <w:color w:val="4C4C4C"/>
+          <w:szCs w:val="20"/>
+          <w:highlight w:val="white"/>
+        </w:rPr>
+        <w:t>26.</w:t>
+      </w:r>
+    </w:p>
+    <w:p>
+      <w:r>
+        <w:rPr>
+          <w:color w:val="4C4C4C"/>
+          <w:szCs w:val="20"/>
+          <w:highlight w:val="white"/>
+        </w:rPr>
+        <w:t>Thornton C, Chaisson LH, Bleasdale SC. Characteristics of pregnant women with syphilis and factors associated with congenital syphilis at a Chicago hospital. Open Forum Infect Dis 2022;9:ofac169-ofac169.</w:t>
+      </w:r>
+    </w:p>
+  </w:comment>
+  <w:comment w:id="11" w:author="Parastu Kasaie" w:date="2025-01-23T09:21:00Z" w:initials="PK">
+    <w:p>
+      <w:r>
+        <w:rPr>
+          <w:rStyle w:val="CommentReference"/>
+        </w:rPr>
+        <w:annotationRef/>
+      </w:r>
+      <w:r>
+        <w:rPr>
+          <w:color w:val="333333"/>
+          <w:szCs w:val="20"/>
+        </w:rPr>
+        <w:t>Hawkes  SJ, Gomez  GB, Broutet  N.  Early antenatal care: does it make a difference to outcomes of pregnancy associated with syphilis?  PLoS One. 2013;8(2):e56713.</w:t>
+      </w:r>
+    </w:p>
+  </w:comment>
+  <w:comment w:id="12" w:author="Parastu Kasaie" w:date="2025-01-23T12:12:00Z" w:initials="PK">
+    <w:p>
+      <w:r>
+        <w:rPr>
+          <w:rStyle w:val="CommentReference"/>
+        </w:rPr>
+        <w:annotationRef/>
+      </w:r>
+      <w:r>
+        <w:rPr>
+          <w:color w:val="333333"/>
+          <w:szCs w:val="20"/>
+        </w:rPr>
+        <w:t>Qin  J, Yang  T, Xiao  S,  et al.  Reported estimates of adverse pregnancy outcomes among women with and without syphilis.  PLoS One. 2014;9(7):e102203.</w:t>
+      </w:r>
+    </w:p>
+  </w:comment>
+  <w:comment w:id="13" w:author="Parastu Kasaie" w:date="2025-01-23T16:01:00Z" w:initials="PK">
+    <w:p>
+      <w:pPr>
+        <w:rPr>
+          <w:rStyle w:val="Hyperlink"/>
+        </w:rPr>
+      </w:pPr>
+      <w:r>
+        <w:rPr>
+          <w:rStyle w:val="CommentReference"/>
+        </w:rPr>
+        <w:annotationRef/>
+      </w:r>
+      <w:r>
+        <w:rPr>
+          <w:color w:val="1A1A1A"/>
+          <w:szCs w:val="20"/>
+        </w:rPr>
+        <w:t xml:space="preserve">1.Sexually Transmitted Infections Treatment Guidelines, 2021: Congenital syphilis. [ Nov; 2022 ]. 2021. </w:t>
+      </w:r>
+      <w:hyperlink r:id="rId36" w:history="1">
+        <w:r>
+          <w:rPr>
+            <w:rStyle w:val="Hyperlink"/>
+            <w:szCs w:val="20"/>
+          </w:rPr>
+          <w:t>https://www.cdc.gov/std/treatment-guidelines/congenital-syphilis.htm</w:t>
+        </w:r>
+      </w:hyperlink>
+      <w:r>
+        <w:rPr>
+          <w:color w:val="1A1A1A"/>
+          <w:szCs w:val="20"/>
+        </w:rPr>
+        <w:t xml:space="preserve"> </w:t>
+      </w:r>
+      <w:hyperlink r:id="rId37" w:history="1">
+        <w:r>
+          <w:rPr>
+            <w:rStyle w:val="Hyperlink"/>
+            <w:szCs w:val="20"/>
+          </w:rPr>
+          <w:t>https://www.cdc.gov/std/treatment-guidelines/congenital-syphilis.htm</w:t>
+        </w:r>
+      </w:hyperlink>
+      <w:r>
+        <w:fldChar w:fldCharType="begin"/>
+      </w:r>
+      <w:r>
+        <w:instrText>HYPERLINK "https://pmc.ncbi.nlm.nih.gov/articles/PMC9879571/#REF3"</w:instrText>
+      </w:r>
+      <w:r>
+        <w:fldChar w:fldCharType="separate"/>
+      </w:r>
+    </w:p>
+    <w:p>
+      <w:pPr>
+        <w:rPr>
+          <w:rStyle w:val="Hyperlink"/>
+        </w:rPr>
+      </w:pPr>
+    </w:p>
+    <w:p>
+      <w:pPr>
+        <w:rPr>
+          <w:rStyle w:val="Hyperlink"/>
+        </w:rPr>
+      </w:pPr>
+      <w:r>
+        <w:rPr>
+          <w:rStyle w:val="Hyperlink"/>
+          <w:szCs w:val="20"/>
+        </w:rPr>
+        <w:t>from:</w:t>
+      </w:r>
+    </w:p>
+    <w:p>
+      <w:pPr>
+        <w:rPr>
+          <w:rStyle w:val="Hyperlink"/>
+        </w:rPr>
+      </w:pPr>
+    </w:p>
+    <w:p>
+      <w:r>
+        <w:rPr>
+          <w:rStyle w:val="Hyperlink"/>
+          <w:szCs w:val="20"/>
+        </w:rPr>
+        <w:t>https://pmc.ncbi.nlm.nih.gov/articles/PMC9879571/#REF3</w:t>
+      </w:r>
+      <w:r>
+        <w:fldChar w:fldCharType="end"/>
+      </w:r>
+    </w:p>
+  </w:comment>
+  <w:comment w:id="14" w:author="Parastu Kasaie" w:date="2025-01-23T16:01:00Z" w:initials="PK">
+    <w:p>
+      <w:r>
+        <w:rPr>
+          <w:rStyle w:val="CommentReference"/>
+        </w:rPr>
+        <w:annotationRef/>
+      </w:r>
+      <w:hyperlink r:id="rId38" w:history="1">
+        <w:r>
+          <w:rPr>
+            <w:rStyle w:val="Hyperlink"/>
+            <w:szCs w:val="20"/>
+          </w:rPr>
+          <w:t>https://journals.lww.com/greenjournal/abstract/1999/01000/efficacy_of_treatment_for_syphilis_in_pregnancy.2.aspx</w:t>
+        </w:r>
+      </w:hyperlink>
+    </w:p>
+  </w:comment>
 </w:comments>
 </file>
 
@@ -6289,6 +6993,14 @@
   <w15:commentEx w15:paraId="708E84D1" w15:done="0"/>
   <w15:commentEx w15:paraId="54FF8C2D" w15:done="0"/>
   <w15:commentEx w15:paraId="6E3F632D" w15:done="0"/>
+  <w15:commentEx w15:paraId="626939FF" w15:done="0"/>
+  <w15:commentEx w15:paraId="79E2C4B9" w15:done="0"/>
+  <w15:commentEx w15:paraId="0BA1EC4A" w15:done="0"/>
+  <w15:commentEx w15:paraId="3EB4835D" w15:done="0"/>
+  <w15:commentEx w15:paraId="2E204E0B" w15:done="0"/>
+  <w15:commentEx w15:paraId="285ECBDF" w15:done="0"/>
+  <w15:commentEx w15:paraId="7287316F" w15:done="0"/>
+  <w15:commentEx w15:paraId="47805F7E" w15:done="0"/>
 </w15:commentsEx>
 </file>
 
@@ -6298,6 +7010,14 @@
   <w16cex:commentExtensible w16cex:durableId="2D04FBE6" w16cex:dateUtc="2025-01-13T16:09:00Z"/>
   <w16cex:commentExtensible w16cex:durableId="7EAA05FC" w16cex:dateUtc="2025-01-14T21:11:00Z"/>
   <w16cex:commentExtensible w16cex:durableId="4F5FCA6C" w16cex:dateUtc="2025-01-14T20:54:00Z"/>
+  <w16cex:commentExtensible w16cex:durableId="798ABC40" w16cex:dateUtc="2025-01-23T14:15:00Z"/>
+  <w16cex:commentExtensible w16cex:durableId="3BA1CC3B" w16cex:dateUtc="2025-01-23T14:18:00Z"/>
+  <w16cex:commentExtensible w16cex:durableId="7D4A3161" w16cex:dateUtc="2025-01-23T14:19:00Z"/>
+  <w16cex:commentExtensible w16cex:durableId="46A8A2BD" w16cex:dateUtc="2025-01-23T20:56:00Z"/>
+  <w16cex:commentExtensible w16cex:durableId="008635CE" w16cex:dateUtc="2025-01-23T14:21:00Z"/>
+  <w16cex:commentExtensible w16cex:durableId="7CCA824F" w16cex:dateUtc="2025-01-23T17:12:00Z"/>
+  <w16cex:commentExtensible w16cex:durableId="770C1279" w16cex:dateUtc="2025-01-23T21:01:00Z"/>
+  <w16cex:commentExtensible w16cex:durableId="17767BFC" w16cex:dateUtc="2025-01-23T21:01:00Z"/>
 </w16cex:commentsExtensible>
 </file>
 
@@ -6307,6 +7027,14 @@
   <w16cid:commentId w16cid:paraId="708E84D1" w16cid:durableId="2D04FBE6"/>
   <w16cid:commentId w16cid:paraId="54FF8C2D" w16cid:durableId="7EAA05FC"/>
   <w16cid:commentId w16cid:paraId="6E3F632D" w16cid:durableId="4F5FCA6C"/>
+  <w16cid:commentId w16cid:paraId="626939FF" w16cid:durableId="798ABC40"/>
+  <w16cid:commentId w16cid:paraId="79E2C4B9" w16cid:durableId="3BA1CC3B"/>
+  <w16cid:commentId w16cid:paraId="0BA1EC4A" w16cid:durableId="7D4A3161"/>
+  <w16cid:commentId w16cid:paraId="3EB4835D" w16cid:durableId="46A8A2BD"/>
+  <w16cid:commentId w16cid:paraId="2E204E0B" w16cid:durableId="008635CE"/>
+  <w16cid:commentId w16cid:paraId="285ECBDF" w16cid:durableId="7CCA824F"/>
+  <w16cid:commentId w16cid:paraId="7287316F" w16cid:durableId="770C1279"/>
+  <w16cid:commentId w16cid:paraId="47805F7E" w16cid:durableId="17767BFC"/>
 </w16cid:commentsIds>
 </file>
 
@@ -8126,6 +8854,119 @@
     </w:lvl>
   </w:abstractNum>
   <w:abstractNum w:abstractNumId="16" w15:restartNumberingAfterBreak="0">
+    <w:nsid w:val="4C257990"/>
+    <w:multiLevelType w:val="hybridMultilevel"/>
+    <w:tmpl w:val="B43E305C"/>
+    <w:lvl w:ilvl="0" w:tplc="04090001">
+      <w:start w:val="1"/>
+      <w:numFmt w:val="bullet"/>
+      <w:lvlText w:val=""/>
+      <w:lvlJc w:val="left"/>
+      <w:pPr>
+        <w:ind w:left="720" w:hanging="360"/>
+      </w:pPr>
+      <w:rPr>
+        <w:rFonts w:ascii="Symbol" w:hAnsi="Symbol" w:hint="default"/>
+      </w:rPr>
+    </w:lvl>
+    <w:lvl w:ilvl="1" w:tplc="04090003" w:tentative="1">
+      <w:start w:val="1"/>
+      <w:numFmt w:val="bullet"/>
+      <w:lvlText w:val="o"/>
+      <w:lvlJc w:val="left"/>
+      <w:pPr>
+        <w:ind w:left="1440" w:hanging="360"/>
+      </w:pPr>
+      <w:rPr>
+        <w:rFonts w:ascii="Courier New" w:hAnsi="Courier New" w:hint="default"/>
+      </w:rPr>
+    </w:lvl>
+    <w:lvl w:ilvl="2" w:tplc="04090005" w:tentative="1">
+      <w:start w:val="1"/>
+      <w:numFmt w:val="bullet"/>
+      <w:lvlText w:val=""/>
+      <w:lvlJc w:val="left"/>
+      <w:pPr>
+        <w:ind w:left="2160" w:hanging="360"/>
+      </w:pPr>
+      <w:rPr>
+        <w:rFonts w:ascii="Wingdings" w:hAnsi="Wingdings" w:hint="default"/>
+      </w:rPr>
+    </w:lvl>
+    <w:lvl w:ilvl="3" w:tplc="04090001" w:tentative="1">
+      <w:start w:val="1"/>
+      <w:numFmt w:val="bullet"/>
+      <w:lvlText w:val=""/>
+      <w:lvlJc w:val="left"/>
+      <w:pPr>
+        <w:ind w:left="2880" w:hanging="360"/>
+      </w:pPr>
+      <w:rPr>
+        <w:rFonts w:ascii="Symbol" w:hAnsi="Symbol" w:hint="default"/>
+      </w:rPr>
+    </w:lvl>
+    <w:lvl w:ilvl="4" w:tplc="04090003" w:tentative="1">
+      <w:start w:val="1"/>
+      <w:numFmt w:val="bullet"/>
+      <w:lvlText w:val="o"/>
+      <w:lvlJc w:val="left"/>
+      <w:pPr>
+        <w:ind w:left="3600" w:hanging="360"/>
+      </w:pPr>
+      <w:rPr>
+        <w:rFonts w:ascii="Courier New" w:hAnsi="Courier New" w:hint="default"/>
+      </w:rPr>
+    </w:lvl>
+    <w:lvl w:ilvl="5" w:tplc="04090005" w:tentative="1">
+      <w:start w:val="1"/>
+      <w:numFmt w:val="bullet"/>
+      <w:lvlText w:val=""/>
+      <w:lvlJc w:val="left"/>
+      <w:pPr>
+        <w:ind w:left="4320" w:hanging="360"/>
+      </w:pPr>
+      <w:rPr>
+        <w:rFonts w:ascii="Wingdings" w:hAnsi="Wingdings" w:hint="default"/>
+      </w:rPr>
+    </w:lvl>
+    <w:lvl w:ilvl="6" w:tplc="04090001" w:tentative="1">
+      <w:start w:val="1"/>
+      <w:numFmt w:val="bullet"/>
+      <w:lvlText w:val=""/>
+      <w:lvlJc w:val="left"/>
+      <w:pPr>
+        <w:ind w:left="5040" w:hanging="360"/>
+      </w:pPr>
+      <w:rPr>
+        <w:rFonts w:ascii="Symbol" w:hAnsi="Symbol" w:hint="default"/>
+      </w:rPr>
+    </w:lvl>
+    <w:lvl w:ilvl="7" w:tplc="04090003" w:tentative="1">
+      <w:start w:val="1"/>
+      <w:numFmt w:val="bullet"/>
+      <w:lvlText w:val="o"/>
+      <w:lvlJc w:val="left"/>
+      <w:pPr>
+        <w:ind w:left="5760" w:hanging="360"/>
+      </w:pPr>
+      <w:rPr>
+        <w:rFonts w:ascii="Courier New" w:hAnsi="Courier New" w:hint="default"/>
+      </w:rPr>
+    </w:lvl>
+    <w:lvl w:ilvl="8" w:tplc="04090005" w:tentative="1">
+      <w:start w:val="1"/>
+      <w:numFmt w:val="bullet"/>
+      <w:lvlText w:val=""/>
+      <w:lvlJc w:val="left"/>
+      <w:pPr>
+        <w:ind w:left="6480" w:hanging="360"/>
+      </w:pPr>
+      <w:rPr>
+        <w:rFonts w:ascii="Wingdings" w:hAnsi="Wingdings" w:hint="default"/>
+      </w:rPr>
+    </w:lvl>
+  </w:abstractNum>
+  <w:abstractNum w:abstractNumId="17" w15:restartNumberingAfterBreak="0">
     <w:nsid w:val="4F123726"/>
     <w:multiLevelType w:val="multilevel"/>
     <w:tmpl w:val="C9A2D50C"/>
@@ -8274,7 +9115,7 @@
       </w:rPr>
     </w:lvl>
   </w:abstractNum>
-  <w:abstractNum w:abstractNumId="17" w15:restartNumberingAfterBreak="0">
+  <w:abstractNum w:abstractNumId="18" w15:restartNumberingAfterBreak="0">
     <w:nsid w:val="4F2F00B3"/>
     <w:multiLevelType w:val="hybridMultilevel"/>
     <w:tmpl w:val="EE8C2E68"/>
@@ -8387,7 +9228,7 @@
       </w:rPr>
     </w:lvl>
   </w:abstractNum>
-  <w:abstractNum w:abstractNumId="18" w15:restartNumberingAfterBreak="0">
+  <w:abstractNum w:abstractNumId="19" w15:restartNumberingAfterBreak="0">
     <w:nsid w:val="50E65145"/>
     <w:multiLevelType w:val="hybridMultilevel"/>
     <w:tmpl w:val="3B3487E4"/>
@@ -8501,7 +9342,7 @@
       </w:rPr>
     </w:lvl>
   </w:abstractNum>
-  <w:abstractNum w:abstractNumId="19" w15:restartNumberingAfterBreak="0">
+  <w:abstractNum w:abstractNumId="20" w15:restartNumberingAfterBreak="0">
     <w:nsid w:val="54341E85"/>
     <w:multiLevelType w:val="hybridMultilevel"/>
     <w:tmpl w:val="0CA2FA32"/>
@@ -8614,7 +9455,7 @@
       </w:rPr>
     </w:lvl>
   </w:abstractNum>
-  <w:abstractNum w:abstractNumId="20" w15:restartNumberingAfterBreak="0">
+  <w:abstractNum w:abstractNumId="21" w15:restartNumberingAfterBreak="0">
     <w:nsid w:val="54657501"/>
     <w:multiLevelType w:val="multilevel"/>
     <w:tmpl w:val="011CDEA0"/>
@@ -8763,7 +9604,7 @@
       </w:rPr>
     </w:lvl>
   </w:abstractNum>
-  <w:abstractNum w:abstractNumId="21" w15:restartNumberingAfterBreak="0">
+  <w:abstractNum w:abstractNumId="22" w15:restartNumberingAfterBreak="0">
     <w:nsid w:val="582A0F9F"/>
     <w:multiLevelType w:val="multilevel"/>
     <w:tmpl w:val="452C0224"/>
@@ -8879,7 +9720,7 @@
       </w:rPr>
     </w:lvl>
   </w:abstractNum>
-  <w:abstractNum w:abstractNumId="22" w15:restartNumberingAfterBreak="0">
+  <w:abstractNum w:abstractNumId="23" w15:restartNumberingAfterBreak="0">
     <w:nsid w:val="5ADA141A"/>
     <w:multiLevelType w:val="hybridMultilevel"/>
     <w:tmpl w:val="C87CB544"/>
@@ -8992,7 +9833,232 @@
       </w:rPr>
     </w:lvl>
   </w:abstractNum>
-  <w:abstractNum w:abstractNumId="23" w15:restartNumberingAfterBreak="0">
+  <w:abstractNum w:abstractNumId="24" w15:restartNumberingAfterBreak="0">
+    <w:nsid w:val="5B2D2805"/>
+    <w:multiLevelType w:val="hybridMultilevel"/>
+    <w:tmpl w:val="ED3C9932"/>
+    <w:lvl w:ilvl="0" w:tplc="04090003">
+      <w:start w:val="1"/>
+      <w:numFmt w:val="bullet"/>
+      <w:lvlText w:val="o"/>
+      <w:lvlJc w:val="left"/>
+      <w:pPr>
+        <w:ind w:left="720" w:hanging="360"/>
+      </w:pPr>
+      <w:rPr>
+        <w:rFonts w:ascii="Courier New" w:hAnsi="Courier New" w:hint="default"/>
+      </w:rPr>
+    </w:lvl>
+    <w:lvl w:ilvl="1" w:tplc="FFFFFFFF" w:tentative="1">
+      <w:start w:val="1"/>
+      <w:numFmt w:val="bullet"/>
+      <w:lvlText w:val="o"/>
+      <w:lvlJc w:val="left"/>
+      <w:pPr>
+        <w:ind w:left="1440" w:hanging="360"/>
+      </w:pPr>
+      <w:rPr>
+        <w:rFonts w:ascii="Courier New" w:hAnsi="Courier New" w:hint="default"/>
+      </w:rPr>
+    </w:lvl>
+    <w:lvl w:ilvl="2" w:tplc="FFFFFFFF" w:tentative="1">
+      <w:start w:val="1"/>
+      <w:numFmt w:val="bullet"/>
+      <w:lvlText w:val=""/>
+      <w:lvlJc w:val="left"/>
+      <w:pPr>
+        <w:ind w:left="2160" w:hanging="360"/>
+      </w:pPr>
+      <w:rPr>
+        <w:rFonts w:ascii="Wingdings" w:hAnsi="Wingdings" w:hint="default"/>
+      </w:rPr>
+    </w:lvl>
+    <w:lvl w:ilvl="3" w:tplc="FFFFFFFF" w:tentative="1">
+      <w:start w:val="1"/>
+      <w:numFmt w:val="bullet"/>
+      <w:lvlText w:val=""/>
+      <w:lvlJc w:val="left"/>
+      <w:pPr>
+        <w:ind w:left="2880" w:hanging="360"/>
+      </w:pPr>
+      <w:rPr>
+        <w:rFonts w:ascii="Symbol" w:hAnsi="Symbol" w:hint="default"/>
+      </w:rPr>
+    </w:lvl>
+    <w:lvl w:ilvl="4" w:tplc="FFFFFFFF" w:tentative="1">
+      <w:start w:val="1"/>
+      <w:numFmt w:val="bullet"/>
+      <w:lvlText w:val="o"/>
+      <w:lvlJc w:val="left"/>
+      <w:pPr>
+        <w:ind w:left="3600" w:hanging="360"/>
+      </w:pPr>
+      <w:rPr>
+        <w:rFonts w:ascii="Courier New" w:hAnsi="Courier New" w:hint="default"/>
+      </w:rPr>
+    </w:lvl>
+    <w:lvl w:ilvl="5" w:tplc="FFFFFFFF" w:tentative="1">
+      <w:start w:val="1"/>
+      <w:numFmt w:val="bullet"/>
+      <w:lvlText w:val=""/>
+      <w:lvlJc w:val="left"/>
+      <w:pPr>
+        <w:ind w:left="4320" w:hanging="360"/>
+      </w:pPr>
+      <w:rPr>
+        <w:rFonts w:ascii="Wingdings" w:hAnsi="Wingdings" w:hint="default"/>
+      </w:rPr>
+    </w:lvl>
+    <w:lvl w:ilvl="6" w:tplc="FFFFFFFF" w:tentative="1">
+      <w:start w:val="1"/>
+      <w:numFmt w:val="bullet"/>
+      <w:lvlText w:val=""/>
+      <w:lvlJc w:val="left"/>
+      <w:pPr>
+        <w:ind w:left="5040" w:hanging="360"/>
+      </w:pPr>
+      <w:rPr>
+        <w:rFonts w:ascii="Symbol" w:hAnsi="Symbol" w:hint="default"/>
+      </w:rPr>
+    </w:lvl>
+    <w:lvl w:ilvl="7" w:tplc="FFFFFFFF" w:tentative="1">
+      <w:start w:val="1"/>
+      <w:numFmt w:val="bullet"/>
+      <w:lvlText w:val="o"/>
+      <w:lvlJc w:val="left"/>
+      <w:pPr>
+        <w:ind w:left="5760" w:hanging="360"/>
+      </w:pPr>
+      <w:rPr>
+        <w:rFonts w:ascii="Courier New" w:hAnsi="Courier New" w:hint="default"/>
+      </w:rPr>
+    </w:lvl>
+    <w:lvl w:ilvl="8" w:tplc="FFFFFFFF" w:tentative="1">
+      <w:start w:val="1"/>
+      <w:numFmt w:val="bullet"/>
+      <w:lvlText w:val=""/>
+      <w:lvlJc w:val="left"/>
+      <w:pPr>
+        <w:ind w:left="6480" w:hanging="360"/>
+      </w:pPr>
+      <w:rPr>
+        <w:rFonts w:ascii="Wingdings" w:hAnsi="Wingdings" w:hint="default"/>
+      </w:rPr>
+    </w:lvl>
+  </w:abstractNum>
+  <w:abstractNum w:abstractNumId="25" w15:restartNumberingAfterBreak="0">
+    <w:nsid w:val="5B3B1E35"/>
+    <w:multiLevelType w:val="hybridMultilevel"/>
+    <w:tmpl w:val="9C50303E"/>
+    <w:lvl w:ilvl="0" w:tplc="0409000B">
+      <w:numFmt w:val="bullet"/>
+      <w:lvlText w:val=""/>
+      <w:lvlJc w:val="left"/>
+      <w:pPr>
+        <w:ind w:left="720" w:hanging="360"/>
+      </w:pPr>
+      <w:rPr>
+        <w:rFonts w:ascii="Wingdings" w:eastAsia="Times New Roman" w:hAnsi="Wingdings" w:cs="Times New Roman" w:hint="default"/>
+      </w:rPr>
+    </w:lvl>
+    <w:lvl w:ilvl="1" w:tplc="04090003">
+      <w:start w:val="1"/>
+      <w:numFmt w:val="bullet"/>
+      <w:lvlText w:val="o"/>
+      <w:lvlJc w:val="left"/>
+      <w:pPr>
+        <w:ind w:left="1440" w:hanging="360"/>
+      </w:pPr>
+      <w:rPr>
+        <w:rFonts w:ascii="Courier New" w:hAnsi="Courier New" w:hint="default"/>
+      </w:rPr>
+    </w:lvl>
+    <w:lvl w:ilvl="2" w:tplc="04090005" w:tentative="1">
+      <w:start w:val="1"/>
+      <w:numFmt w:val="bullet"/>
+      <w:lvlText w:val=""/>
+      <w:lvlJc w:val="left"/>
+      <w:pPr>
+        <w:ind w:left="2160" w:hanging="360"/>
+      </w:pPr>
+      <w:rPr>
+        <w:rFonts w:ascii="Wingdings" w:hAnsi="Wingdings" w:hint="default"/>
+      </w:rPr>
+    </w:lvl>
+    <w:lvl w:ilvl="3" w:tplc="04090001" w:tentative="1">
+      <w:start w:val="1"/>
+      <w:numFmt w:val="bullet"/>
+      <w:lvlText w:val=""/>
+      <w:lvlJc w:val="left"/>
+      <w:pPr>
+        <w:ind w:left="2880" w:hanging="360"/>
+      </w:pPr>
+      <w:rPr>
+        <w:rFonts w:ascii="Symbol" w:hAnsi="Symbol" w:hint="default"/>
+      </w:rPr>
+    </w:lvl>
+    <w:lvl w:ilvl="4" w:tplc="04090003" w:tentative="1">
+      <w:start w:val="1"/>
+      <w:numFmt w:val="bullet"/>
+      <w:lvlText w:val="o"/>
+      <w:lvlJc w:val="left"/>
+      <w:pPr>
+        <w:ind w:left="3600" w:hanging="360"/>
+      </w:pPr>
+      <w:rPr>
+        <w:rFonts w:ascii="Courier New" w:hAnsi="Courier New" w:hint="default"/>
+      </w:rPr>
+    </w:lvl>
+    <w:lvl w:ilvl="5" w:tplc="04090005" w:tentative="1">
+      <w:start w:val="1"/>
+      <w:numFmt w:val="bullet"/>
+      <w:lvlText w:val=""/>
+      <w:lvlJc w:val="left"/>
+      <w:pPr>
+        <w:ind w:left="4320" w:hanging="360"/>
+      </w:pPr>
+      <w:rPr>
+        <w:rFonts w:ascii="Wingdings" w:hAnsi="Wingdings" w:hint="default"/>
+      </w:rPr>
+    </w:lvl>
+    <w:lvl w:ilvl="6" w:tplc="04090001" w:tentative="1">
+      <w:start w:val="1"/>
+      <w:numFmt w:val="bullet"/>
+      <w:lvlText w:val=""/>
+      <w:lvlJc w:val="left"/>
+      <w:pPr>
+        <w:ind w:left="5040" w:hanging="360"/>
+      </w:pPr>
+      <w:rPr>
+        <w:rFonts w:ascii="Symbol" w:hAnsi="Symbol" w:hint="default"/>
+      </w:rPr>
+    </w:lvl>
+    <w:lvl w:ilvl="7" w:tplc="04090003" w:tentative="1">
+      <w:start w:val="1"/>
+      <w:numFmt w:val="bullet"/>
+      <w:lvlText w:val="o"/>
+      <w:lvlJc w:val="left"/>
+      <w:pPr>
+        <w:ind w:left="5760" w:hanging="360"/>
+      </w:pPr>
+      <w:rPr>
+        <w:rFonts w:ascii="Courier New" w:hAnsi="Courier New" w:hint="default"/>
+      </w:rPr>
+    </w:lvl>
+    <w:lvl w:ilvl="8" w:tplc="04090005" w:tentative="1">
+      <w:start w:val="1"/>
+      <w:numFmt w:val="bullet"/>
+      <w:lvlText w:val=""/>
+      <w:lvlJc w:val="left"/>
+      <w:pPr>
+        <w:ind w:left="6480" w:hanging="360"/>
+      </w:pPr>
+      <w:rPr>
+        <w:rFonts w:ascii="Wingdings" w:hAnsi="Wingdings" w:hint="default"/>
+      </w:rPr>
+    </w:lvl>
+  </w:abstractNum>
+  <w:abstractNum w:abstractNumId="26" w15:restartNumberingAfterBreak="0">
     <w:nsid w:val="605D1C91"/>
     <w:multiLevelType w:val="hybridMultilevel"/>
     <w:tmpl w:val="C796702C"/>
@@ -9105,7 +10171,7 @@
       </w:rPr>
     </w:lvl>
   </w:abstractNum>
-  <w:abstractNum w:abstractNumId="24" w15:restartNumberingAfterBreak="0">
+  <w:abstractNum w:abstractNumId="27" w15:restartNumberingAfterBreak="0">
     <w:nsid w:val="613C03F2"/>
     <w:multiLevelType w:val="multilevel"/>
     <w:tmpl w:val="0CD835BE"/>
@@ -9218,7 +10284,7 @@
       </w:pPr>
     </w:lvl>
   </w:abstractNum>
-  <w:abstractNum w:abstractNumId="25" w15:restartNumberingAfterBreak="0">
+  <w:abstractNum w:abstractNumId="28" w15:restartNumberingAfterBreak="0">
     <w:nsid w:val="6B544A9C"/>
     <w:multiLevelType w:val="multilevel"/>
     <w:tmpl w:val="7840B5DC"/>
@@ -9332,7 +10398,7 @@
       </w:rPr>
     </w:lvl>
   </w:abstractNum>
-  <w:abstractNum w:abstractNumId="26" w15:restartNumberingAfterBreak="0">
+  <w:abstractNum w:abstractNumId="29" w15:restartNumberingAfterBreak="0">
     <w:nsid w:val="6D6D4DBA"/>
     <w:multiLevelType w:val="hybridMultilevel"/>
     <w:tmpl w:val="CBD8A700"/>
@@ -9444,7 +10510,7 @@
       </w:rPr>
     </w:lvl>
   </w:abstractNum>
-  <w:abstractNum w:abstractNumId="27" w15:restartNumberingAfterBreak="0">
+  <w:abstractNum w:abstractNumId="30" w15:restartNumberingAfterBreak="0">
     <w:nsid w:val="70C57AFE"/>
     <w:multiLevelType w:val="hybridMultilevel"/>
     <w:tmpl w:val="5CC2FC3C"/>
@@ -9557,7 +10623,7 @@
       </w:rPr>
     </w:lvl>
   </w:abstractNum>
-  <w:abstractNum w:abstractNumId="28" w15:restartNumberingAfterBreak="0">
+  <w:abstractNum w:abstractNumId="31" w15:restartNumberingAfterBreak="0">
     <w:nsid w:val="70FF371B"/>
     <w:multiLevelType w:val="multilevel"/>
     <w:tmpl w:val="8F403784"/>
@@ -9706,7 +10772,7 @@
       </w:rPr>
     </w:lvl>
   </w:abstractNum>
-  <w:abstractNum w:abstractNumId="29" w15:restartNumberingAfterBreak="0">
+  <w:abstractNum w:abstractNumId="32" w15:restartNumberingAfterBreak="0">
     <w:nsid w:val="72033450"/>
     <w:multiLevelType w:val="hybridMultilevel"/>
     <w:tmpl w:val="EAE849CC"/>
@@ -9820,7 +10886,7 @@
       </w:rPr>
     </w:lvl>
   </w:abstractNum>
-  <w:abstractNum w:abstractNumId="30" w15:restartNumberingAfterBreak="0">
+  <w:abstractNum w:abstractNumId="33" w15:restartNumberingAfterBreak="0">
     <w:nsid w:val="72980B09"/>
     <w:multiLevelType w:val="hybridMultilevel"/>
     <w:tmpl w:val="00E0D922"/>
@@ -9933,7 +10999,7 @@
       </w:rPr>
     </w:lvl>
   </w:abstractNum>
-  <w:abstractNum w:abstractNumId="31" w15:restartNumberingAfterBreak="0">
+  <w:abstractNum w:abstractNumId="34" w15:restartNumberingAfterBreak="0">
     <w:nsid w:val="78EC5868"/>
     <w:multiLevelType w:val="hybridMultilevel"/>
     <w:tmpl w:val="947E443C"/>
@@ -10046,7 +11112,7 @@
       </w:rPr>
     </w:lvl>
   </w:abstractNum>
-  <w:abstractNum w:abstractNumId="32" w15:restartNumberingAfterBreak="0">
+  <w:abstractNum w:abstractNumId="35" w15:restartNumberingAfterBreak="0">
     <w:nsid w:val="7AF13C03"/>
     <w:multiLevelType w:val="multilevel"/>
     <w:tmpl w:val="074C551C"/>
@@ -10195,7 +11261,7 @@
       </w:rPr>
     </w:lvl>
   </w:abstractNum>
-  <w:abstractNum w:abstractNumId="33" w15:restartNumberingAfterBreak="0">
+  <w:abstractNum w:abstractNumId="36" w15:restartNumberingAfterBreak="0">
     <w:nsid w:val="7C6A52FF"/>
     <w:multiLevelType w:val="multilevel"/>
     <w:tmpl w:val="741E1EC4"/>
@@ -10345,7 +11411,7 @@
     </w:lvl>
   </w:abstractNum>
   <w:num w:numId="1" w16cid:durableId="604456592">
-    <w:abstractNumId w:val="25"/>
+    <w:abstractNumId w:val="28"/>
   </w:num>
   <w:num w:numId="2" w16cid:durableId="2001957101">
     <w:abstractNumId w:val="5"/>
@@ -10366,7 +11432,7 @@
     <w:abstractNumId w:val="5"/>
   </w:num>
   <w:num w:numId="8" w16cid:durableId="445197601">
-    <w:abstractNumId w:val="21"/>
+    <w:abstractNumId w:val="22"/>
   </w:num>
   <w:num w:numId="9" w16cid:durableId="1676420802">
     <w:abstractNumId w:val="7"/>
@@ -10375,7 +11441,7 @@
     <w:abstractNumId w:val="1"/>
   </w:num>
   <w:num w:numId="11" w16cid:durableId="147213799">
-    <w:abstractNumId w:val="23"/>
+    <w:abstractNumId w:val="26"/>
   </w:num>
   <w:num w:numId="12" w16cid:durableId="1741949462">
     <w:abstractNumId w:val="10"/>
@@ -10384,13 +11450,13 @@
     <w:abstractNumId w:val="15"/>
   </w:num>
   <w:num w:numId="14" w16cid:durableId="1276329262">
-    <w:abstractNumId w:val="27"/>
+    <w:abstractNumId w:val="30"/>
   </w:num>
   <w:num w:numId="15" w16cid:durableId="508568778">
-    <w:abstractNumId w:val="29"/>
+    <w:abstractNumId w:val="32"/>
   </w:num>
   <w:num w:numId="16" w16cid:durableId="286738382">
-    <w:abstractNumId w:val="26"/>
+    <w:abstractNumId w:val="29"/>
   </w:num>
   <w:num w:numId="17" w16cid:durableId="1724711485">
     <w:abstractNumId w:val="12"/>
@@ -10408,34 +11474,34 @@
     <w:abstractNumId w:val="2"/>
   </w:num>
   <w:num w:numId="22" w16cid:durableId="1921255642">
-    <w:abstractNumId w:val="17"/>
+    <w:abstractNumId w:val="18"/>
   </w:num>
   <w:num w:numId="23" w16cid:durableId="786042562">
-    <w:abstractNumId w:val="19"/>
+    <w:abstractNumId w:val="20"/>
   </w:num>
   <w:num w:numId="24" w16cid:durableId="289670874">
     <w:abstractNumId w:val="3"/>
   </w:num>
   <w:num w:numId="25" w16cid:durableId="999387499">
-    <w:abstractNumId w:val="32"/>
+    <w:abstractNumId w:val="35"/>
   </w:num>
   <w:num w:numId="26" w16cid:durableId="229467261">
-    <w:abstractNumId w:val="24"/>
+    <w:abstractNumId w:val="27"/>
   </w:num>
   <w:num w:numId="27" w16cid:durableId="1857040790">
-    <w:abstractNumId w:val="16"/>
+    <w:abstractNumId w:val="17"/>
   </w:num>
   <w:num w:numId="28" w16cid:durableId="1632706981">
-    <w:abstractNumId w:val="33"/>
+    <w:abstractNumId w:val="36"/>
   </w:num>
   <w:num w:numId="29" w16cid:durableId="269625153">
-    <w:abstractNumId w:val="28"/>
+    <w:abstractNumId w:val="31"/>
   </w:num>
   <w:num w:numId="30" w16cid:durableId="943221388">
     <w:abstractNumId w:val="11"/>
   </w:num>
   <w:num w:numId="31" w16cid:durableId="475881167">
-    <w:abstractNumId w:val="20"/>
+    <w:abstractNumId w:val="21"/>
   </w:num>
   <w:num w:numId="32" w16cid:durableId="284822826">
     <w:abstractNumId w:val="9"/>
@@ -10444,22 +11510,31 @@
     <w:abstractNumId w:val="4"/>
   </w:num>
   <w:num w:numId="34" w16cid:durableId="1408459885">
-    <w:abstractNumId w:val="31"/>
+    <w:abstractNumId w:val="34"/>
   </w:num>
   <w:num w:numId="35" w16cid:durableId="430248697">
     <w:abstractNumId w:val="6"/>
   </w:num>
   <w:num w:numId="36" w16cid:durableId="1238906278">
-    <w:abstractNumId w:val="18"/>
+    <w:abstractNumId w:val="19"/>
   </w:num>
   <w:num w:numId="37" w16cid:durableId="226302568">
     <w:abstractNumId w:val="0"/>
   </w:num>
   <w:num w:numId="38" w16cid:durableId="342365413">
-    <w:abstractNumId w:val="22"/>
+    <w:abstractNumId w:val="23"/>
   </w:num>
   <w:num w:numId="39" w16cid:durableId="405877856">
-    <w:abstractNumId w:val="30"/>
+    <w:abstractNumId w:val="33"/>
+  </w:num>
+  <w:num w:numId="40" w16cid:durableId="802508213">
+    <w:abstractNumId w:val="25"/>
+  </w:num>
+  <w:num w:numId="41" w16cid:durableId="2056080651">
+    <w:abstractNumId w:val="24"/>
+  </w:num>
+  <w:num w:numId="42" w16cid:durableId="369958091">
+    <w:abstractNumId w:val="16"/>
   </w:num>
 </w:numbering>
 </file>
@@ -11091,6 +12166,7 @@
   <w:style w:type="character" w:default="1" w:styleId="DefaultParagraphFont">
     <w:name w:val="Default Paragraph Font"/>
     <w:uiPriority w:val="1"/>
+    <w:semiHidden/>
     <w:unhideWhenUsed/>
   </w:style>
   <w:style w:type="table" w:default="1" w:styleId="TableNormal">
@@ -12089,29 +13165,29 @@
 
 <file path=word/documenttasks/documenttasks1.xml><?xml version="1.0" encoding="utf-8"?>
 <t:Tasks xmlns:t="http://schemas.microsoft.com/office/tasks/2019/documenttasks" xmlns:oel="http://schemas.microsoft.com/office/2019/extlst">
-  <t:Task id="{25E7E8A3-F493-AA44-BD7B-7F8F4AC29990}">
+  <t:Task id="{C95578E8-01FD-0048-81B2-8D3B1A45468D}">
     <t:Anchor>
-      <t:Comment id="1679879184"/>
+      <t:Comment id="755301350"/>
     </t:Anchor>
     <t:History>
       <t:Event id="{88E3B059-66FD-1E49-B405-9D4F3F67713F}" time="2025-01-13T16:09:02.413Z">
         <t:Attribution userId="S::pkasaie1@jh.edu::1e6f2ad9-07d6-4e69-b2cb-e8eac35e5cb9" userProvider="AD" userName="Parastu Kasaie"/>
         <t:Anchor>
-          <t:Comment id="1679879184"/>
+          <t:Comment id="755301350"/>
         </t:Anchor>
         <t:Create/>
       </t:Event>
       <t:Event id="{9FC01922-CA1B-834A-91BF-397F0428E3B4}" time="2025-01-13T16:09:02.413Z">
         <t:Attribution userId="S::pkasaie1@jh.edu::1e6f2ad9-07d6-4e69-b2cb-e8eac35e5cb9" userProvider="AD" userName="Parastu Kasaie"/>
         <t:Anchor>
-          <t:Comment id="1679879184"/>
+          <t:Comment id="755301350"/>
         </t:Anchor>
         <t:Assign userId="S::mschnur3@jh.edu::21ec8bc0-ff32-4afd-8664-2fdf84f10125" userProvider="AD" userName="Melissa Schnure"/>
       </t:Event>
       <t:Event id="{F774E67E-0A89-F440-9D15-F88AB9B97598}" time="2025-01-13T16:09:02.413Z">
         <t:Attribution userId="S::pkasaie1@jh.edu::1e6f2ad9-07d6-4e69-b2cb-e8eac35e5cb9" userProvider="AD" userName="Parastu Kasaie"/>
         <t:Anchor>
-          <t:Comment id="1679879184"/>
+          <t:Comment id="755301350"/>
         </t:Anchor>
         <t:SetTitle title="@Melissa Schnure: can you please review these references and the literature to see if you can find any estimates for women and by HIV status plz"/>
       </t:Event>
@@ -12145,29 +13221,29 @@
       </t:Event>
     </t:History>
   </t:Task>
-  <t:Task id="{C95578E8-01FD-0048-81B2-8D3B1A45468D}">
+  <t:Task id="{25E7E8A3-F493-AA44-BD7B-7F8F4AC29990}">
     <t:Anchor>
-      <t:Comment id="755301350"/>
+      <t:Comment id="1679879184"/>
     </t:Anchor>
     <t:History>
       <t:Event id="{88E3B059-66FD-1E49-B405-9D4F3F67713F}" time="2025-01-13T16:09:02.413Z">
         <t:Attribution userId="S::pkasaie1@jh.edu::1e6f2ad9-07d6-4e69-b2cb-e8eac35e5cb9" userProvider="AD" userName="Parastu Kasaie"/>
         <t:Anchor>
-          <t:Comment id="755301350"/>
+          <t:Comment id="1679879184"/>
         </t:Anchor>
         <t:Create/>
       </t:Event>
       <t:Event id="{9FC01922-CA1B-834A-91BF-397F0428E3B4}" time="2025-01-13T16:09:02.413Z">
         <t:Attribution userId="S::pkasaie1@jh.edu::1e6f2ad9-07d6-4e69-b2cb-e8eac35e5cb9" userProvider="AD" userName="Parastu Kasaie"/>
         <t:Anchor>
-          <t:Comment id="755301350"/>
+          <t:Comment id="1679879184"/>
         </t:Anchor>
         <t:Assign userId="S::mschnur3@jh.edu::21ec8bc0-ff32-4afd-8664-2fdf84f10125" userProvider="AD" userName="Melissa Schnure"/>
       </t:Event>
       <t:Event id="{F774E67E-0A89-F440-9D15-F88AB9B97598}" time="2025-01-13T16:09:02.413Z">
         <t:Attribution userId="S::pkasaie1@jh.edu::1e6f2ad9-07d6-4e69-b2cb-e8eac35e5cb9" userProvider="AD" userName="Parastu Kasaie"/>
         <t:Anchor>
-          <t:Comment id="755301350"/>
+          <t:Comment id="1679879184"/>
         </t:Anchor>
         <t:SetTitle title="@Melissa Schnure: can you please review these references and the literature to see if you can find any estimates for women and by HIV status plz"/>
       </t:Event>

</xml_diff>